<commit_message>
lab 4 1. feladat, ábra
</commit_message>
<xml_diff>
--- a/labor_4_jegyzokonyv.docx
+++ b/labor_4_jegyzokonyv.docx
@@ -378,19 +378,7 @@
         </m:sSub>
       </m:oMath>
       <w:r>
-        <w:t xml:space="preserve"> frekvencia között logaritmikus sk</w:t>
-      </w:r>
-      <w:r>
-        <w:t>á</w:t>
-      </w:r>
-      <w:r>
-        <w:t>l</w:t>
-      </w:r>
-      <w:r>
-        <w:t>á</w:t>
-      </w:r>
-      <w:r>
-        <w:t xml:space="preserve">n egyenletesen elhelyezett </w:t>
+        <w:t xml:space="preserve"> frekvencia között logaritmikus skálán egyenletesen elhelyezett </w:t>
       </w:r>
       <m:oMath>
         <m:r>
@@ -401,41 +389,1807 @@
         </m:r>
       </m:oMath>
       <w:r>
-        <w:t xml:space="preserve"> mérési pontot sz</w:t>
-      </w:r>
-      <w:r>
-        <w:t>e</w:t>
-      </w:r>
-      <w:r>
-        <w:t>retnénk. Tervezzen elj</w:t>
-      </w:r>
-      <w:r>
-        <w:t>á</w:t>
-      </w:r>
-      <w:r>
-        <w:t>r</w:t>
-      </w:r>
-      <w:r>
-        <w:t>á</w:t>
-      </w:r>
-      <w:r>
-        <w:t>st, mellyel ez megoldhat</w:t>
-      </w:r>
-      <w:r>
-        <w:t>ó</w:t>
-      </w:r>
-      <w:r>
-        <w:t>, és adja meg a formul</w:t>
-      </w:r>
-      <w:r>
-        <w:t>á</w:t>
-      </w:r>
-      <w:r>
-        <w:t>t.</w:t>
+        <w:t xml:space="preserve"> mérési pontot szeretnénk. Tervezzen eljárást, mellyel ez megoldható, és adja meg a formulát.</w:t>
       </w:r>
     </w:p>
     <w:p>
       <w:pPr>
+        <w:pStyle w:val="Kiemel"/>
+      </w:pPr>
+      <w:r>
+        <w:t>Levezetés</w:t>
+      </w:r>
+    </w:p>
+    <w:p>
+      <w:r>
+        <w:t>Az eljárásunk egy olyan függvény lesz, aminek 4 paramétert adunk.</w:t>
+      </w:r>
+    </w:p>
+    <w:p>
+      <w:pPr>
+        <w:pStyle w:val="Listaszerbekezds"/>
+        <w:numPr>
+          <w:ilvl w:val="0"/>
+          <w:numId w:val="8"/>
+        </w:numPr>
+      </w:pPr>
+      <m:oMath>
+        <m:r>
+          <w:rPr>
+            <w:rFonts w:ascii="Cambria Math" w:hAnsi="Cambria Math"/>
+          </w:rPr>
+          <m:t>n</m:t>
+        </m:r>
+      </m:oMath>
+      <w:r>
+        <w:rPr>
+          <w:rFonts w:eastAsiaTheme="minorEastAsia"/>
+        </w:rPr>
+        <w:t>, a mérési pontok száma.</w:t>
+      </w:r>
+    </w:p>
+    <w:p>
+      <w:pPr>
+        <w:pStyle w:val="Listaszerbekezds"/>
+        <w:numPr>
+          <w:ilvl w:val="0"/>
+          <w:numId w:val="8"/>
+        </w:numPr>
+      </w:pPr>
+      <m:oMath>
+        <m:r>
+          <w:rPr>
+            <w:rFonts w:ascii="Cambria Math" w:hAnsi="Cambria Math"/>
+          </w:rPr>
+          <m:t>c</m:t>
+        </m:r>
+      </m:oMath>
+      <w:r>
+        <w:rPr>
+          <w:rFonts w:eastAsiaTheme="minorEastAsia"/>
+        </w:rPr>
+        <w:t xml:space="preserve">, </w:t>
+      </w:r>
+      <w:r>
+        <w:rPr>
+          <w:rFonts w:eastAsiaTheme="minorEastAsia"/>
+        </w:rPr>
+        <w:t>???</w:t>
+      </w:r>
+    </w:p>
+    <w:p>
+      <w:pPr>
+        <w:pStyle w:val="Listaszerbekezds"/>
+        <w:numPr>
+          <w:ilvl w:val="0"/>
+          <w:numId w:val="8"/>
+        </w:numPr>
+      </w:pPr>
+      <m:oMath>
+        <m:sSub>
+          <m:sSubPr>
+            <m:ctrlPr>
+              <w:rPr>
+                <w:rFonts w:ascii="Cambria Math" w:hAnsi="Cambria Math"/>
+                <w:i/>
+              </w:rPr>
+            </m:ctrlPr>
+          </m:sSubPr>
+          <m:e>
+            <m:r>
+              <w:rPr>
+                <w:rFonts w:ascii="Cambria Math" w:hAnsi="Cambria Math"/>
+              </w:rPr>
+              <m:t>f</m:t>
+            </m:r>
+          </m:e>
+          <m:sub>
+            <m:r>
+              <w:rPr>
+                <w:rFonts w:ascii="Cambria Math" w:hAnsi="Cambria Math"/>
+              </w:rPr>
+              <m:t>1</m:t>
+            </m:r>
+          </m:sub>
+        </m:sSub>
+      </m:oMath>
+      <w:r>
+        <w:rPr>
+          <w:rFonts w:eastAsiaTheme="minorEastAsia"/>
+        </w:rPr>
+        <w:t>, az kisebb frekvencia.</w:t>
+      </w:r>
+    </w:p>
+    <w:p>
+      <w:pPr>
+        <w:pStyle w:val="Listaszerbekezds"/>
+        <w:numPr>
+          <w:ilvl w:val="0"/>
+          <w:numId w:val="8"/>
+        </w:numPr>
+      </w:pPr>
+      <m:oMath>
+        <m:sSub>
+          <m:sSubPr>
+            <m:ctrlPr>
+              <w:rPr>
+                <w:rFonts w:ascii="Cambria Math" w:hAnsi="Cambria Math"/>
+                <w:i/>
+              </w:rPr>
+            </m:ctrlPr>
+          </m:sSubPr>
+          <m:e>
+            <m:r>
+              <w:rPr>
+                <w:rFonts w:ascii="Cambria Math" w:hAnsi="Cambria Math"/>
+              </w:rPr>
+              <m:t>f</m:t>
+            </m:r>
+          </m:e>
+          <m:sub>
+            <m:r>
+              <w:rPr>
+                <w:rFonts w:ascii="Cambria Math" w:hAnsi="Cambria Math"/>
+              </w:rPr>
+              <m:t>2</m:t>
+            </m:r>
+          </m:sub>
+        </m:sSub>
+      </m:oMath>
+      <w:r>
+        <w:rPr>
+          <w:rFonts w:eastAsiaTheme="minorEastAsia"/>
+        </w:rPr>
+        <w:t>, a nagyobb frekvencia.</w:t>
+      </w:r>
+    </w:p>
+    <w:p>
+      <w:r>
+        <w:t>Ez alapján a következő négyváltozós függvény írhatjuk fel:</w:t>
+      </w:r>
+    </w:p>
+    <w:p>
+      <w:pPr>
+        <w:rPr>
+          <w:rFonts w:eastAsiaTheme="minorEastAsia"/>
+        </w:rPr>
+      </w:pPr>
+      <m:oMathPara>
+        <m:oMath>
+          <m:r>
+            <w:rPr>
+              <w:rFonts w:ascii="Cambria Math" w:hAnsi="Cambria Math"/>
+            </w:rPr>
+            <m:t>f</m:t>
+          </m:r>
+          <m:d>
+            <m:dPr>
+              <m:ctrlPr>
+                <w:rPr>
+                  <w:rFonts w:ascii="Cambria Math" w:hAnsi="Cambria Math"/>
+                  <w:i/>
+                </w:rPr>
+              </m:ctrlPr>
+            </m:dPr>
+            <m:e>
+              <m:r>
+                <w:rPr>
+                  <w:rFonts w:ascii="Cambria Math" w:hAnsi="Cambria Math"/>
+                </w:rPr>
+                <m:t xml:space="preserve">n, c, </m:t>
+              </m:r>
+              <m:sSub>
+                <m:sSubPr>
+                  <m:ctrlPr>
+                    <w:rPr>
+                      <w:rFonts w:ascii="Cambria Math" w:hAnsi="Cambria Math"/>
+                      <w:i/>
+                    </w:rPr>
+                  </m:ctrlPr>
+                </m:sSubPr>
+                <m:e>
+                  <m:r>
+                    <w:rPr>
+                      <w:rFonts w:ascii="Cambria Math" w:hAnsi="Cambria Math"/>
+                    </w:rPr>
+                    <m:t>f</m:t>
+                  </m:r>
+                </m:e>
+                <m:sub>
+                  <m:r>
+                    <w:rPr>
+                      <w:rFonts w:ascii="Cambria Math" w:hAnsi="Cambria Math"/>
+                    </w:rPr>
+                    <m:t>1</m:t>
+                  </m:r>
+                </m:sub>
+              </m:sSub>
+              <m:r>
+                <w:rPr>
+                  <w:rFonts w:ascii="Cambria Math" w:hAnsi="Cambria Math"/>
+                </w:rPr>
+                <m:t xml:space="preserve">, </m:t>
+              </m:r>
+              <m:sSub>
+                <m:sSubPr>
+                  <m:ctrlPr>
+                    <w:rPr>
+                      <w:rFonts w:ascii="Cambria Math" w:hAnsi="Cambria Math"/>
+                      <w:i/>
+                    </w:rPr>
+                  </m:ctrlPr>
+                </m:sSubPr>
+                <m:e>
+                  <m:r>
+                    <w:rPr>
+                      <w:rFonts w:ascii="Cambria Math" w:hAnsi="Cambria Math"/>
+                    </w:rPr>
+                    <m:t>f</m:t>
+                  </m:r>
+                </m:e>
+                <m:sub>
+                  <m:r>
+                    <w:rPr>
+                      <w:rFonts w:ascii="Cambria Math" w:hAnsi="Cambria Math"/>
+                    </w:rPr>
+                    <m:t>2</m:t>
+                  </m:r>
+                </m:sub>
+              </m:sSub>
+            </m:e>
+          </m:d>
+          <m:r>
+            <w:rPr>
+              <w:rFonts w:ascii="Cambria Math" w:hAnsi="Cambria Math"/>
+            </w:rPr>
+            <m:t>=</m:t>
+          </m:r>
+          <m:sSup>
+            <m:sSupPr>
+              <m:ctrlPr>
+                <w:rPr>
+                  <w:rFonts w:ascii="Cambria Math" w:hAnsi="Cambria Math"/>
+                  <w:i/>
+                </w:rPr>
+              </m:ctrlPr>
+            </m:sSupPr>
+            <m:e>
+              <m:r>
+                <w:rPr>
+                  <w:rFonts w:ascii="Cambria Math" w:hAnsi="Cambria Math"/>
+                </w:rPr>
+                <m:t>10</m:t>
+              </m:r>
+            </m:e>
+            <m:sup>
+              <m:func>
+                <m:funcPr>
+                  <m:ctrlPr>
+                    <w:rPr>
+                      <w:rFonts w:ascii="Cambria Math" w:hAnsi="Cambria Math"/>
+                    </w:rPr>
+                  </m:ctrlPr>
+                </m:funcPr>
+                <m:fName>
+                  <m:r>
+                    <m:rPr>
+                      <m:sty m:val="p"/>
+                    </m:rPr>
+                    <w:rPr>
+                      <w:rFonts w:ascii="Cambria Math" w:hAnsi="Cambria Math"/>
+                    </w:rPr>
+                    <m:t>log</m:t>
+                  </m:r>
+                </m:fName>
+                <m:e>
+                  <m:d>
+                    <m:dPr>
+                      <m:ctrlPr>
+                        <w:rPr>
+                          <w:rFonts w:ascii="Cambria Math" w:hAnsi="Cambria Math"/>
+                          <w:i/>
+                        </w:rPr>
+                      </m:ctrlPr>
+                    </m:dPr>
+                    <m:e>
+                      <m:sSub>
+                        <m:sSubPr>
+                          <m:ctrlPr>
+                            <w:rPr>
+                              <w:rFonts w:ascii="Cambria Math" w:hAnsi="Cambria Math"/>
+                              <w:i/>
+                            </w:rPr>
+                          </m:ctrlPr>
+                        </m:sSubPr>
+                        <m:e>
+                          <m:r>
+                            <w:rPr>
+                              <w:rFonts w:ascii="Cambria Math" w:hAnsi="Cambria Math"/>
+                            </w:rPr>
+                            <m:t>f</m:t>
+                          </m:r>
+                        </m:e>
+                        <m:sub>
+                          <m:r>
+                            <w:rPr>
+                              <w:rFonts w:ascii="Cambria Math" w:hAnsi="Cambria Math"/>
+                            </w:rPr>
+                            <m:t>1</m:t>
+                          </m:r>
+                        </m:sub>
+                      </m:sSub>
+                    </m:e>
+                  </m:d>
+                  <m:r>
+                    <w:rPr>
+                      <w:rFonts w:ascii="Cambria Math" w:hAnsi="Cambria Math"/>
+                    </w:rPr>
+                    <m:t>+</m:t>
+                  </m:r>
+                  <m:f>
+                    <m:fPr>
+                      <m:ctrlPr>
+                        <w:rPr>
+                          <w:rFonts w:ascii="Cambria Math" w:hAnsi="Cambria Math"/>
+                          <w:i/>
+                        </w:rPr>
+                      </m:ctrlPr>
+                    </m:fPr>
+                    <m:num>
+                      <m:func>
+                        <m:funcPr>
+                          <m:ctrlPr>
+                            <w:rPr>
+                              <w:rFonts w:ascii="Cambria Math" w:hAnsi="Cambria Math"/>
+                              <w:i/>
+                            </w:rPr>
+                          </m:ctrlPr>
+                        </m:funcPr>
+                        <m:fName>
+                          <m:r>
+                            <m:rPr>
+                              <m:sty m:val="p"/>
+                            </m:rPr>
+                            <w:rPr>
+                              <w:rFonts w:ascii="Cambria Math" w:hAnsi="Cambria Math"/>
+                            </w:rPr>
+                            <m:t>log</m:t>
+                          </m:r>
+                        </m:fName>
+                        <m:e>
+                          <m:sSub>
+                            <m:sSubPr>
+                              <m:ctrlPr>
+                                <w:rPr>
+                                  <w:rFonts w:ascii="Cambria Math" w:hAnsi="Cambria Math"/>
+                                  <w:i/>
+                                </w:rPr>
+                              </m:ctrlPr>
+                            </m:sSubPr>
+                            <m:e>
+                              <m:r>
+                                <w:rPr>
+                                  <w:rFonts w:ascii="Cambria Math" w:hAnsi="Cambria Math"/>
+                                </w:rPr>
+                                <m:t>f</m:t>
+                              </m:r>
+                            </m:e>
+                            <m:sub>
+                              <m:r>
+                                <w:rPr>
+                                  <w:rFonts w:ascii="Cambria Math" w:hAnsi="Cambria Math"/>
+                                </w:rPr>
+                                <m:t>2</m:t>
+                              </m:r>
+                            </m:sub>
+                          </m:sSub>
+                        </m:e>
+                      </m:func>
+                      <m:r>
+                        <w:rPr>
+                          <w:rFonts w:ascii="Cambria Math" w:hAnsi="Cambria Math"/>
+                        </w:rPr>
+                        <m:t>-</m:t>
+                      </m:r>
+                      <m:func>
+                        <m:funcPr>
+                          <m:ctrlPr>
+                            <w:rPr>
+                              <w:rFonts w:ascii="Cambria Math" w:hAnsi="Cambria Math"/>
+                              <w:i/>
+                            </w:rPr>
+                          </m:ctrlPr>
+                        </m:funcPr>
+                        <m:fName>
+                          <m:r>
+                            <m:rPr>
+                              <m:sty m:val="p"/>
+                            </m:rPr>
+                            <w:rPr>
+                              <w:rFonts w:ascii="Cambria Math" w:hAnsi="Cambria Math"/>
+                            </w:rPr>
+                            <m:t>log</m:t>
+                          </m:r>
+                        </m:fName>
+                        <m:e>
+                          <m:sSub>
+                            <m:sSubPr>
+                              <m:ctrlPr>
+                                <w:rPr>
+                                  <w:rFonts w:ascii="Cambria Math" w:hAnsi="Cambria Math"/>
+                                  <w:i/>
+                                </w:rPr>
+                              </m:ctrlPr>
+                            </m:sSubPr>
+                            <m:e>
+                              <m:r>
+                                <w:rPr>
+                                  <w:rFonts w:ascii="Cambria Math" w:hAnsi="Cambria Math"/>
+                                </w:rPr>
+                                <m:t>f</m:t>
+                              </m:r>
+                            </m:e>
+                            <m:sub>
+                              <m:r>
+                                <w:rPr>
+                                  <w:rFonts w:ascii="Cambria Math" w:hAnsi="Cambria Math"/>
+                                </w:rPr>
+                                <m:t>1</m:t>
+                              </m:r>
+                            </m:sub>
+                          </m:sSub>
+                        </m:e>
+                      </m:func>
+                    </m:num>
+                    <m:den>
+                      <m:r>
+                        <w:rPr>
+                          <w:rFonts w:ascii="Cambria Math" w:hAnsi="Cambria Math"/>
+                        </w:rPr>
+                        <m:t>c-1</m:t>
+                      </m:r>
+                    </m:den>
+                  </m:f>
+                  <m:r>
+                    <w:rPr>
+                      <w:rFonts w:ascii="Cambria Math" w:hAnsi="Cambria Math"/>
+                    </w:rPr>
+                    <m:t>∙n</m:t>
+                  </m:r>
+                </m:e>
+              </m:func>
+            </m:sup>
+          </m:sSup>
+        </m:oMath>
+      </m:oMathPara>
+    </w:p>
+    <w:p>
+      <w:pPr>
+        <w:rPr>
+          <w:rFonts w:eastAsiaTheme="minorEastAsia"/>
+        </w:rPr>
+      </w:pPr>
+      <w:r>
+        <w:rPr>
+          <w:rFonts w:eastAsiaTheme="minorEastAsia"/>
+        </w:rPr>
+        <w:t>A következő lépésekben ezt a függvény egyszerűsítjük.</w:t>
+      </w:r>
+    </w:p>
+    <w:p>
+      <w:pPr>
+        <w:rPr>
+          <w:rFonts w:eastAsiaTheme="minorEastAsia"/>
+        </w:rPr>
+      </w:pPr>
+      <m:oMathPara>
+        <m:oMath>
+          <m:r>
+            <w:rPr>
+              <w:rFonts w:ascii="Cambria Math" w:eastAsiaTheme="minorEastAsia" w:hAnsi="Cambria Math"/>
+            </w:rPr>
+            <m:t>f</m:t>
+          </m:r>
+          <m:d>
+            <m:dPr>
+              <m:ctrlPr>
+                <w:rPr>
+                  <w:rFonts w:ascii="Cambria Math" w:eastAsiaTheme="minorEastAsia" w:hAnsi="Cambria Math"/>
+                  <w:i/>
+                </w:rPr>
+              </m:ctrlPr>
+            </m:dPr>
+            <m:e>
+              <m:r>
+                <w:rPr>
+                  <w:rFonts w:ascii="Cambria Math" w:eastAsiaTheme="minorEastAsia" w:hAnsi="Cambria Math"/>
+                </w:rPr>
+                <m:t xml:space="preserve">n, c, </m:t>
+              </m:r>
+              <m:sSub>
+                <m:sSubPr>
+                  <m:ctrlPr>
+                    <w:rPr>
+                      <w:rFonts w:ascii="Cambria Math" w:eastAsiaTheme="minorEastAsia" w:hAnsi="Cambria Math"/>
+                      <w:i/>
+                    </w:rPr>
+                  </m:ctrlPr>
+                </m:sSubPr>
+                <m:e>
+                  <m:r>
+                    <w:rPr>
+                      <w:rFonts w:ascii="Cambria Math" w:eastAsiaTheme="minorEastAsia" w:hAnsi="Cambria Math"/>
+                    </w:rPr>
+                    <m:t>f</m:t>
+                  </m:r>
+                </m:e>
+                <m:sub>
+                  <m:r>
+                    <w:rPr>
+                      <w:rFonts w:ascii="Cambria Math" w:eastAsiaTheme="minorEastAsia" w:hAnsi="Cambria Math"/>
+                    </w:rPr>
+                    <m:t>1</m:t>
+                  </m:r>
+                </m:sub>
+              </m:sSub>
+              <m:r>
+                <w:rPr>
+                  <w:rFonts w:ascii="Cambria Math" w:eastAsiaTheme="minorEastAsia" w:hAnsi="Cambria Math"/>
+                </w:rPr>
+                <m:t xml:space="preserve">, </m:t>
+              </m:r>
+              <m:sSub>
+                <m:sSubPr>
+                  <m:ctrlPr>
+                    <w:rPr>
+                      <w:rFonts w:ascii="Cambria Math" w:eastAsiaTheme="minorEastAsia" w:hAnsi="Cambria Math"/>
+                      <w:i/>
+                    </w:rPr>
+                  </m:ctrlPr>
+                </m:sSubPr>
+                <m:e>
+                  <m:r>
+                    <w:rPr>
+                      <w:rFonts w:ascii="Cambria Math" w:eastAsiaTheme="minorEastAsia" w:hAnsi="Cambria Math"/>
+                    </w:rPr>
+                    <m:t>f</m:t>
+                  </m:r>
+                </m:e>
+                <m:sub>
+                  <m:r>
+                    <w:rPr>
+                      <w:rFonts w:ascii="Cambria Math" w:eastAsiaTheme="minorEastAsia" w:hAnsi="Cambria Math"/>
+                    </w:rPr>
+                    <m:t>2</m:t>
+                  </m:r>
+                </m:sub>
+              </m:sSub>
+            </m:e>
+          </m:d>
+          <m:r>
+            <w:rPr>
+              <w:rFonts w:ascii="Cambria Math" w:eastAsiaTheme="minorEastAsia" w:hAnsi="Cambria Math"/>
+            </w:rPr>
+            <m:t>=</m:t>
+          </m:r>
+          <m:sSup>
+            <m:sSupPr>
+              <m:ctrlPr>
+                <w:rPr>
+                  <w:rFonts w:ascii="Cambria Math" w:eastAsiaTheme="minorEastAsia" w:hAnsi="Cambria Math"/>
+                  <w:i/>
+                </w:rPr>
+              </m:ctrlPr>
+            </m:sSupPr>
+            <m:e>
+              <m:r>
+                <w:rPr>
+                  <w:rFonts w:ascii="Cambria Math" w:eastAsiaTheme="minorEastAsia" w:hAnsi="Cambria Math"/>
+                </w:rPr>
+                <m:t>10</m:t>
+              </m:r>
+            </m:e>
+            <m:sup>
+              <m:func>
+                <m:funcPr>
+                  <m:ctrlPr>
+                    <w:rPr>
+                      <w:rFonts w:ascii="Cambria Math" w:eastAsiaTheme="minorEastAsia" w:hAnsi="Cambria Math"/>
+                      <w:i/>
+                    </w:rPr>
+                  </m:ctrlPr>
+                </m:funcPr>
+                <m:fName>
+                  <m:r>
+                    <m:rPr>
+                      <m:sty m:val="p"/>
+                    </m:rPr>
+                    <w:rPr>
+                      <w:rFonts w:ascii="Cambria Math" w:eastAsiaTheme="minorEastAsia" w:hAnsi="Cambria Math"/>
+                    </w:rPr>
+                    <m:t>log</m:t>
+                  </m:r>
+                </m:fName>
+                <m:e>
+                  <m:sSub>
+                    <m:sSubPr>
+                      <m:ctrlPr>
+                        <w:rPr>
+                          <w:rFonts w:ascii="Cambria Math" w:eastAsiaTheme="minorEastAsia" w:hAnsi="Cambria Math"/>
+                          <w:i/>
+                        </w:rPr>
+                      </m:ctrlPr>
+                    </m:sSubPr>
+                    <m:e>
+                      <m:r>
+                        <w:rPr>
+                          <w:rFonts w:ascii="Cambria Math" w:eastAsiaTheme="minorEastAsia" w:hAnsi="Cambria Math"/>
+                        </w:rPr>
+                        <m:t>f</m:t>
+                      </m:r>
+                    </m:e>
+                    <m:sub>
+                      <m:r>
+                        <w:rPr>
+                          <w:rFonts w:ascii="Cambria Math" w:eastAsiaTheme="minorEastAsia" w:hAnsi="Cambria Math"/>
+                        </w:rPr>
+                        <m:t>1</m:t>
+                      </m:r>
+                    </m:sub>
+                  </m:sSub>
+                </m:e>
+              </m:func>
+            </m:sup>
+          </m:sSup>
+          <m:r>
+            <w:rPr>
+              <w:rFonts w:ascii="Cambria Math" w:eastAsiaTheme="minorEastAsia" w:hAnsi="Cambria Math"/>
+            </w:rPr>
+            <m:t>∙</m:t>
+          </m:r>
+          <m:sSup>
+            <m:sSupPr>
+              <m:ctrlPr>
+                <w:rPr>
+                  <w:rFonts w:ascii="Cambria Math" w:eastAsiaTheme="minorEastAsia" w:hAnsi="Cambria Math"/>
+                  <w:i/>
+                </w:rPr>
+              </m:ctrlPr>
+            </m:sSupPr>
+            <m:e>
+              <m:r>
+                <w:rPr>
+                  <w:rFonts w:ascii="Cambria Math" w:eastAsiaTheme="minorEastAsia" w:hAnsi="Cambria Math"/>
+                </w:rPr>
+                <m:t>10</m:t>
+              </m:r>
+            </m:e>
+            <m:sup>
+              <m:f>
+                <m:fPr>
+                  <m:ctrlPr>
+                    <w:rPr>
+                      <w:rFonts w:ascii="Cambria Math" w:hAnsi="Cambria Math"/>
+                      <w:i/>
+                    </w:rPr>
+                  </m:ctrlPr>
+                </m:fPr>
+                <m:num>
+                  <m:func>
+                    <m:funcPr>
+                      <m:ctrlPr>
+                        <w:rPr>
+                          <w:rFonts w:ascii="Cambria Math" w:hAnsi="Cambria Math"/>
+                          <w:i/>
+                        </w:rPr>
+                      </m:ctrlPr>
+                    </m:funcPr>
+                    <m:fName>
+                      <m:r>
+                        <m:rPr>
+                          <m:sty m:val="p"/>
+                        </m:rPr>
+                        <w:rPr>
+                          <w:rFonts w:ascii="Cambria Math" w:hAnsi="Cambria Math"/>
+                        </w:rPr>
+                        <m:t>log</m:t>
+                      </m:r>
+                    </m:fName>
+                    <m:e>
+                      <m:sSub>
+                        <m:sSubPr>
+                          <m:ctrlPr>
+                            <w:rPr>
+                              <w:rFonts w:ascii="Cambria Math" w:hAnsi="Cambria Math"/>
+                              <w:i/>
+                            </w:rPr>
+                          </m:ctrlPr>
+                        </m:sSubPr>
+                        <m:e>
+                          <m:r>
+                            <w:rPr>
+                              <w:rFonts w:ascii="Cambria Math" w:hAnsi="Cambria Math"/>
+                            </w:rPr>
+                            <m:t>f</m:t>
+                          </m:r>
+                        </m:e>
+                        <m:sub>
+                          <m:r>
+                            <w:rPr>
+                              <w:rFonts w:ascii="Cambria Math" w:hAnsi="Cambria Math"/>
+                            </w:rPr>
+                            <m:t>2</m:t>
+                          </m:r>
+                        </m:sub>
+                      </m:sSub>
+                    </m:e>
+                  </m:func>
+                  <m:r>
+                    <w:rPr>
+                      <w:rFonts w:ascii="Cambria Math" w:hAnsi="Cambria Math"/>
+                    </w:rPr>
+                    <m:t>-</m:t>
+                  </m:r>
+                  <m:func>
+                    <m:funcPr>
+                      <m:ctrlPr>
+                        <w:rPr>
+                          <w:rFonts w:ascii="Cambria Math" w:hAnsi="Cambria Math"/>
+                          <w:i/>
+                        </w:rPr>
+                      </m:ctrlPr>
+                    </m:funcPr>
+                    <m:fName>
+                      <m:r>
+                        <m:rPr>
+                          <m:sty m:val="p"/>
+                        </m:rPr>
+                        <w:rPr>
+                          <w:rFonts w:ascii="Cambria Math" w:hAnsi="Cambria Math"/>
+                        </w:rPr>
+                        <m:t>log</m:t>
+                      </m:r>
+                    </m:fName>
+                    <m:e>
+                      <m:sSub>
+                        <m:sSubPr>
+                          <m:ctrlPr>
+                            <w:rPr>
+                              <w:rFonts w:ascii="Cambria Math" w:hAnsi="Cambria Math"/>
+                              <w:i/>
+                            </w:rPr>
+                          </m:ctrlPr>
+                        </m:sSubPr>
+                        <m:e>
+                          <m:r>
+                            <w:rPr>
+                              <w:rFonts w:ascii="Cambria Math" w:hAnsi="Cambria Math"/>
+                            </w:rPr>
+                            <m:t>f</m:t>
+                          </m:r>
+                        </m:e>
+                        <m:sub>
+                          <m:r>
+                            <w:rPr>
+                              <w:rFonts w:ascii="Cambria Math" w:hAnsi="Cambria Math"/>
+                            </w:rPr>
+                            <m:t>1</m:t>
+                          </m:r>
+                        </m:sub>
+                      </m:sSub>
+                    </m:e>
+                  </m:func>
+                </m:num>
+                <m:den>
+                  <m:r>
+                    <w:rPr>
+                      <w:rFonts w:ascii="Cambria Math" w:hAnsi="Cambria Math"/>
+                    </w:rPr>
+                    <m:t>c-1</m:t>
+                  </m:r>
+                </m:den>
+              </m:f>
+              <m:r>
+                <w:rPr>
+                  <w:rFonts w:ascii="Cambria Math" w:hAnsi="Cambria Math"/>
+                </w:rPr>
+                <m:t>∙n</m:t>
+              </m:r>
+            </m:sup>
+          </m:sSup>
+        </m:oMath>
+      </m:oMathPara>
+    </w:p>
+    <w:p>
+      <w:pPr>
+        <w:rPr>
+          <w:rFonts w:eastAsiaTheme="minorEastAsia"/>
+        </w:rPr>
+      </w:pPr>
+      <m:oMathPara>
+        <m:oMath>
+          <m:r>
+            <w:rPr>
+              <w:rFonts w:ascii="Cambria Math" w:eastAsiaTheme="minorEastAsia" w:hAnsi="Cambria Math"/>
+            </w:rPr>
+            <m:t>f</m:t>
+          </m:r>
+          <m:d>
+            <m:dPr>
+              <m:ctrlPr>
+                <w:rPr>
+                  <w:rFonts w:ascii="Cambria Math" w:eastAsiaTheme="minorEastAsia" w:hAnsi="Cambria Math"/>
+                  <w:i/>
+                </w:rPr>
+              </m:ctrlPr>
+            </m:dPr>
+            <m:e>
+              <m:r>
+                <w:rPr>
+                  <w:rFonts w:ascii="Cambria Math" w:eastAsiaTheme="minorEastAsia" w:hAnsi="Cambria Math"/>
+                </w:rPr>
+                <m:t xml:space="preserve">n, c, </m:t>
+              </m:r>
+              <m:sSub>
+                <m:sSubPr>
+                  <m:ctrlPr>
+                    <w:rPr>
+                      <w:rFonts w:ascii="Cambria Math" w:eastAsiaTheme="minorEastAsia" w:hAnsi="Cambria Math"/>
+                      <w:i/>
+                    </w:rPr>
+                  </m:ctrlPr>
+                </m:sSubPr>
+                <m:e>
+                  <m:r>
+                    <w:rPr>
+                      <w:rFonts w:ascii="Cambria Math" w:eastAsiaTheme="minorEastAsia" w:hAnsi="Cambria Math"/>
+                    </w:rPr>
+                    <m:t>f</m:t>
+                  </m:r>
+                </m:e>
+                <m:sub>
+                  <m:r>
+                    <w:rPr>
+                      <w:rFonts w:ascii="Cambria Math" w:eastAsiaTheme="minorEastAsia" w:hAnsi="Cambria Math"/>
+                    </w:rPr>
+                    <m:t>1</m:t>
+                  </m:r>
+                </m:sub>
+              </m:sSub>
+              <m:r>
+                <w:rPr>
+                  <w:rFonts w:ascii="Cambria Math" w:eastAsiaTheme="minorEastAsia" w:hAnsi="Cambria Math"/>
+                </w:rPr>
+                <m:t xml:space="preserve">, </m:t>
+              </m:r>
+              <m:sSub>
+                <m:sSubPr>
+                  <m:ctrlPr>
+                    <w:rPr>
+                      <w:rFonts w:ascii="Cambria Math" w:eastAsiaTheme="minorEastAsia" w:hAnsi="Cambria Math"/>
+                      <w:i/>
+                    </w:rPr>
+                  </m:ctrlPr>
+                </m:sSubPr>
+                <m:e>
+                  <m:r>
+                    <w:rPr>
+                      <w:rFonts w:ascii="Cambria Math" w:eastAsiaTheme="minorEastAsia" w:hAnsi="Cambria Math"/>
+                    </w:rPr>
+                    <m:t>f</m:t>
+                  </m:r>
+                </m:e>
+                <m:sub>
+                  <m:r>
+                    <w:rPr>
+                      <w:rFonts w:ascii="Cambria Math" w:eastAsiaTheme="minorEastAsia" w:hAnsi="Cambria Math"/>
+                    </w:rPr>
+                    <m:t>2</m:t>
+                  </m:r>
+                </m:sub>
+              </m:sSub>
+            </m:e>
+          </m:d>
+          <m:r>
+            <w:rPr>
+              <w:rFonts w:ascii="Cambria Math" w:eastAsiaTheme="minorEastAsia" w:hAnsi="Cambria Math"/>
+            </w:rPr>
+            <m:t>=</m:t>
+          </m:r>
+          <m:sSub>
+            <m:sSubPr>
+              <m:ctrlPr>
+                <w:rPr>
+                  <w:rFonts w:ascii="Cambria Math" w:eastAsiaTheme="minorEastAsia" w:hAnsi="Cambria Math"/>
+                  <w:i/>
+                </w:rPr>
+              </m:ctrlPr>
+            </m:sSubPr>
+            <m:e>
+              <m:r>
+                <w:rPr>
+                  <w:rFonts w:ascii="Cambria Math" w:eastAsiaTheme="minorEastAsia" w:hAnsi="Cambria Math"/>
+                </w:rPr>
+                <m:t>f</m:t>
+              </m:r>
+            </m:e>
+            <m:sub>
+              <m:r>
+                <w:rPr>
+                  <w:rFonts w:ascii="Cambria Math" w:eastAsiaTheme="minorEastAsia" w:hAnsi="Cambria Math"/>
+                </w:rPr>
+                <m:t>1</m:t>
+              </m:r>
+            </m:sub>
+          </m:sSub>
+          <m:r>
+            <w:rPr>
+              <w:rFonts w:ascii="Cambria Math" w:eastAsiaTheme="minorEastAsia" w:hAnsi="Cambria Math"/>
+            </w:rPr>
+            <m:t>∙</m:t>
+          </m:r>
+          <m:sSup>
+            <m:sSupPr>
+              <m:ctrlPr>
+                <w:rPr>
+                  <w:rFonts w:ascii="Cambria Math" w:eastAsiaTheme="minorEastAsia" w:hAnsi="Cambria Math"/>
+                  <w:i/>
+                </w:rPr>
+              </m:ctrlPr>
+            </m:sSupPr>
+            <m:e>
+              <m:r>
+                <w:rPr>
+                  <w:rFonts w:ascii="Cambria Math" w:eastAsiaTheme="minorEastAsia" w:hAnsi="Cambria Math"/>
+                </w:rPr>
+                <m:t>10</m:t>
+              </m:r>
+            </m:e>
+            <m:sup>
+              <m:func>
+                <m:funcPr>
+                  <m:ctrlPr>
+                    <w:rPr>
+                      <w:rFonts w:ascii="Cambria Math" w:hAnsi="Cambria Math"/>
+                      <w:i/>
+                    </w:rPr>
+                  </m:ctrlPr>
+                </m:funcPr>
+                <m:fName>
+                  <m:r>
+                    <m:rPr>
+                      <m:sty m:val="p"/>
+                    </m:rPr>
+                    <w:rPr>
+                      <w:rFonts w:ascii="Cambria Math" w:hAnsi="Cambria Math"/>
+                    </w:rPr>
+                    <m:t>log</m:t>
+                  </m:r>
+                </m:fName>
+                <m:e>
+                  <m:f>
+                    <m:fPr>
+                      <m:ctrlPr>
+                        <w:rPr>
+                          <w:rFonts w:ascii="Cambria Math" w:hAnsi="Cambria Math"/>
+                          <w:i/>
+                        </w:rPr>
+                      </m:ctrlPr>
+                    </m:fPr>
+                    <m:num>
+                      <m:sSub>
+                        <m:sSubPr>
+                          <m:ctrlPr>
+                            <w:rPr>
+                              <w:rFonts w:ascii="Cambria Math" w:hAnsi="Cambria Math"/>
+                              <w:i/>
+                            </w:rPr>
+                          </m:ctrlPr>
+                        </m:sSubPr>
+                        <m:e>
+                          <m:r>
+                            <w:rPr>
+                              <w:rFonts w:ascii="Cambria Math" w:hAnsi="Cambria Math"/>
+                            </w:rPr>
+                            <m:t>f</m:t>
+                          </m:r>
+                        </m:e>
+                        <m:sub>
+                          <m:r>
+                            <w:rPr>
+                              <w:rFonts w:ascii="Cambria Math" w:hAnsi="Cambria Math"/>
+                            </w:rPr>
+                            <m:t>2</m:t>
+                          </m:r>
+                        </m:sub>
+                      </m:sSub>
+                    </m:num>
+                    <m:den>
+                      <m:sSub>
+                        <m:sSubPr>
+                          <m:ctrlPr>
+                            <w:rPr>
+                              <w:rFonts w:ascii="Cambria Math" w:hAnsi="Cambria Math"/>
+                              <w:i/>
+                            </w:rPr>
+                          </m:ctrlPr>
+                        </m:sSubPr>
+                        <m:e>
+                          <m:r>
+                            <w:rPr>
+                              <w:rFonts w:ascii="Cambria Math" w:hAnsi="Cambria Math"/>
+                            </w:rPr>
+                            <m:t>f</m:t>
+                          </m:r>
+                        </m:e>
+                        <m:sub>
+                          <m:r>
+                            <w:rPr>
+                              <w:rFonts w:ascii="Cambria Math" w:hAnsi="Cambria Math"/>
+                            </w:rPr>
+                            <m:t>1</m:t>
+                          </m:r>
+                        </m:sub>
+                      </m:sSub>
+                    </m:den>
+                  </m:f>
+                </m:e>
+              </m:func>
+              <m:r>
+                <w:rPr>
+                  <w:rFonts w:ascii="Cambria Math" w:eastAsiaTheme="minorEastAsia" w:hAnsi="Cambria Math"/>
+                </w:rPr>
+                <m:t>∙</m:t>
+              </m:r>
+              <m:f>
+                <m:fPr>
+                  <m:ctrlPr>
+                    <w:rPr>
+                      <w:rFonts w:ascii="Cambria Math" w:hAnsi="Cambria Math"/>
+                      <w:i/>
+                    </w:rPr>
+                  </m:ctrlPr>
+                </m:fPr>
+                <m:num>
+                  <m:r>
+                    <w:rPr>
+                      <w:rFonts w:ascii="Cambria Math" w:hAnsi="Cambria Math"/>
+                    </w:rPr>
+                    <m:t>n</m:t>
+                  </m:r>
+                </m:num>
+                <m:den>
+                  <m:r>
+                    <w:rPr>
+                      <w:rFonts w:ascii="Cambria Math" w:hAnsi="Cambria Math"/>
+                    </w:rPr>
+                    <m:t>c-1</m:t>
+                  </m:r>
+                </m:den>
+              </m:f>
+            </m:sup>
+          </m:sSup>
+        </m:oMath>
+      </m:oMathPara>
+    </w:p>
+    <w:p>
+      <w:pPr>
+        <w:rPr>
+          <w:rFonts w:eastAsiaTheme="minorEastAsia"/>
+        </w:rPr>
+      </w:pPr>
+      <m:oMathPara>
+        <m:oMath>
+          <m:r>
+            <w:rPr>
+              <w:rFonts w:ascii="Cambria Math" w:eastAsiaTheme="minorEastAsia" w:hAnsi="Cambria Math"/>
+            </w:rPr>
+            <m:t>f</m:t>
+          </m:r>
+          <m:d>
+            <m:dPr>
+              <m:ctrlPr>
+                <w:rPr>
+                  <w:rFonts w:ascii="Cambria Math" w:eastAsiaTheme="minorEastAsia" w:hAnsi="Cambria Math"/>
+                  <w:i/>
+                </w:rPr>
+              </m:ctrlPr>
+            </m:dPr>
+            <m:e>
+              <m:r>
+                <w:rPr>
+                  <w:rFonts w:ascii="Cambria Math" w:eastAsiaTheme="minorEastAsia" w:hAnsi="Cambria Math"/>
+                </w:rPr>
+                <m:t xml:space="preserve">n, c, </m:t>
+              </m:r>
+              <m:sSub>
+                <m:sSubPr>
+                  <m:ctrlPr>
+                    <w:rPr>
+                      <w:rFonts w:ascii="Cambria Math" w:eastAsiaTheme="minorEastAsia" w:hAnsi="Cambria Math"/>
+                      <w:i/>
+                    </w:rPr>
+                  </m:ctrlPr>
+                </m:sSubPr>
+                <m:e>
+                  <m:r>
+                    <w:rPr>
+                      <w:rFonts w:ascii="Cambria Math" w:eastAsiaTheme="minorEastAsia" w:hAnsi="Cambria Math"/>
+                    </w:rPr>
+                    <m:t>f</m:t>
+                  </m:r>
+                </m:e>
+                <m:sub>
+                  <m:r>
+                    <w:rPr>
+                      <w:rFonts w:ascii="Cambria Math" w:eastAsiaTheme="minorEastAsia" w:hAnsi="Cambria Math"/>
+                    </w:rPr>
+                    <m:t>1</m:t>
+                  </m:r>
+                </m:sub>
+              </m:sSub>
+              <m:r>
+                <w:rPr>
+                  <w:rFonts w:ascii="Cambria Math" w:eastAsiaTheme="minorEastAsia" w:hAnsi="Cambria Math"/>
+                </w:rPr>
+                <m:t xml:space="preserve">, </m:t>
+              </m:r>
+              <m:sSub>
+                <m:sSubPr>
+                  <m:ctrlPr>
+                    <w:rPr>
+                      <w:rFonts w:ascii="Cambria Math" w:eastAsiaTheme="minorEastAsia" w:hAnsi="Cambria Math"/>
+                      <w:i/>
+                    </w:rPr>
+                  </m:ctrlPr>
+                </m:sSubPr>
+                <m:e>
+                  <m:r>
+                    <w:rPr>
+                      <w:rFonts w:ascii="Cambria Math" w:eastAsiaTheme="minorEastAsia" w:hAnsi="Cambria Math"/>
+                    </w:rPr>
+                    <m:t>f</m:t>
+                  </m:r>
+                </m:e>
+                <m:sub>
+                  <m:r>
+                    <w:rPr>
+                      <w:rFonts w:ascii="Cambria Math" w:eastAsiaTheme="minorEastAsia" w:hAnsi="Cambria Math"/>
+                    </w:rPr>
+                    <m:t>2</m:t>
+                  </m:r>
+                </m:sub>
+              </m:sSub>
+            </m:e>
+          </m:d>
+          <m:r>
+            <w:rPr>
+              <w:rFonts w:ascii="Cambria Math" w:eastAsiaTheme="minorEastAsia" w:hAnsi="Cambria Math"/>
+            </w:rPr>
+            <m:t>=</m:t>
+          </m:r>
+          <m:sSub>
+            <m:sSubPr>
+              <m:ctrlPr>
+                <w:rPr>
+                  <w:rFonts w:ascii="Cambria Math" w:eastAsiaTheme="minorEastAsia" w:hAnsi="Cambria Math"/>
+                  <w:i/>
+                </w:rPr>
+              </m:ctrlPr>
+            </m:sSubPr>
+            <m:e>
+              <m:r>
+                <w:rPr>
+                  <w:rFonts w:ascii="Cambria Math" w:eastAsiaTheme="minorEastAsia" w:hAnsi="Cambria Math"/>
+                </w:rPr>
+                <m:t>f</m:t>
+              </m:r>
+            </m:e>
+            <m:sub>
+              <m:r>
+                <w:rPr>
+                  <w:rFonts w:ascii="Cambria Math" w:eastAsiaTheme="minorEastAsia" w:hAnsi="Cambria Math"/>
+                </w:rPr>
+                <m:t>1</m:t>
+              </m:r>
+            </m:sub>
+          </m:sSub>
+          <m:r>
+            <w:rPr>
+              <w:rFonts w:ascii="Cambria Math" w:eastAsiaTheme="minorEastAsia" w:hAnsi="Cambria Math"/>
+            </w:rPr>
+            <m:t>∙</m:t>
+          </m:r>
+          <m:sSup>
+            <m:sSupPr>
+              <m:ctrlPr>
+                <w:rPr>
+                  <w:rFonts w:ascii="Cambria Math" w:eastAsiaTheme="minorEastAsia" w:hAnsi="Cambria Math"/>
+                  <w:i/>
+                </w:rPr>
+              </m:ctrlPr>
+            </m:sSupPr>
+            <m:e>
+              <m:d>
+                <m:dPr>
+                  <m:ctrlPr>
+                    <w:rPr>
+                      <w:rFonts w:ascii="Cambria Math" w:eastAsiaTheme="minorEastAsia" w:hAnsi="Cambria Math"/>
+                      <w:i/>
+                    </w:rPr>
+                  </m:ctrlPr>
+                </m:dPr>
+                <m:e>
+                  <m:sSup>
+                    <m:sSupPr>
+                      <m:ctrlPr>
+                        <w:rPr>
+                          <w:rFonts w:ascii="Cambria Math" w:eastAsiaTheme="minorEastAsia" w:hAnsi="Cambria Math"/>
+                          <w:i/>
+                        </w:rPr>
+                      </m:ctrlPr>
+                    </m:sSupPr>
+                    <m:e>
+                      <m:r>
+                        <w:rPr>
+                          <w:rFonts w:ascii="Cambria Math" w:eastAsiaTheme="minorEastAsia" w:hAnsi="Cambria Math"/>
+                        </w:rPr>
+                        <m:t>10</m:t>
+                      </m:r>
+                    </m:e>
+                    <m:sup>
+                      <m:func>
+                        <m:funcPr>
+                          <m:ctrlPr>
+                            <w:rPr>
+                              <w:rFonts w:ascii="Cambria Math" w:eastAsiaTheme="minorEastAsia" w:hAnsi="Cambria Math"/>
+                              <w:i/>
+                            </w:rPr>
+                          </m:ctrlPr>
+                        </m:funcPr>
+                        <m:fName>
+                          <m:r>
+                            <m:rPr>
+                              <m:sty m:val="p"/>
+                            </m:rPr>
+                            <w:rPr>
+                              <w:rFonts w:ascii="Cambria Math" w:eastAsiaTheme="minorEastAsia" w:hAnsi="Cambria Math"/>
+                            </w:rPr>
+                            <m:t>log</m:t>
+                          </m:r>
+                        </m:fName>
+                        <m:e>
+                          <m:f>
+                            <m:fPr>
+                              <m:ctrlPr>
+                                <w:rPr>
+                                  <w:rFonts w:ascii="Cambria Math" w:eastAsiaTheme="minorEastAsia" w:hAnsi="Cambria Math"/>
+                                  <w:i/>
+                                </w:rPr>
+                              </m:ctrlPr>
+                            </m:fPr>
+                            <m:num>
+                              <m:sSub>
+                                <m:sSubPr>
+                                  <m:ctrlPr>
+                                    <w:rPr>
+                                      <w:rFonts w:ascii="Cambria Math" w:eastAsiaTheme="minorEastAsia" w:hAnsi="Cambria Math"/>
+                                      <w:i/>
+                                    </w:rPr>
+                                  </m:ctrlPr>
+                                </m:sSubPr>
+                                <m:e>
+                                  <m:r>
+                                    <w:rPr>
+                                      <w:rFonts w:ascii="Cambria Math" w:eastAsiaTheme="minorEastAsia" w:hAnsi="Cambria Math"/>
+                                    </w:rPr>
+                                    <m:t>f</m:t>
+                                  </m:r>
+                                </m:e>
+                                <m:sub>
+                                  <m:r>
+                                    <w:rPr>
+                                      <w:rFonts w:ascii="Cambria Math" w:eastAsiaTheme="minorEastAsia" w:hAnsi="Cambria Math"/>
+                                    </w:rPr>
+                                    <m:t>2</m:t>
+                                  </m:r>
+                                </m:sub>
+                              </m:sSub>
+                            </m:num>
+                            <m:den>
+                              <m:sSub>
+                                <m:sSubPr>
+                                  <m:ctrlPr>
+                                    <w:rPr>
+                                      <w:rFonts w:ascii="Cambria Math" w:eastAsiaTheme="minorEastAsia" w:hAnsi="Cambria Math"/>
+                                      <w:i/>
+                                    </w:rPr>
+                                  </m:ctrlPr>
+                                </m:sSubPr>
+                                <m:e>
+                                  <m:r>
+                                    <w:rPr>
+                                      <w:rFonts w:ascii="Cambria Math" w:eastAsiaTheme="minorEastAsia" w:hAnsi="Cambria Math"/>
+                                    </w:rPr>
+                                    <m:t>f</m:t>
+                                  </m:r>
+                                </m:e>
+                                <m:sub>
+                                  <m:r>
+                                    <w:rPr>
+                                      <w:rFonts w:ascii="Cambria Math" w:eastAsiaTheme="minorEastAsia" w:hAnsi="Cambria Math"/>
+                                    </w:rPr>
+                                    <m:t>1</m:t>
+                                  </m:r>
+                                </m:sub>
+                              </m:sSub>
+                            </m:den>
+                          </m:f>
+                        </m:e>
+                      </m:func>
+                    </m:sup>
+                  </m:sSup>
+                </m:e>
+              </m:d>
+            </m:e>
+            <m:sup>
+              <m:f>
+                <m:fPr>
+                  <m:ctrlPr>
+                    <w:rPr>
+                      <w:rFonts w:ascii="Cambria Math" w:eastAsiaTheme="minorEastAsia" w:hAnsi="Cambria Math"/>
+                      <w:i/>
+                    </w:rPr>
+                  </m:ctrlPr>
+                </m:fPr>
+                <m:num>
+                  <m:r>
+                    <w:rPr>
+                      <w:rFonts w:ascii="Cambria Math" w:eastAsiaTheme="minorEastAsia" w:hAnsi="Cambria Math"/>
+                    </w:rPr>
+                    <m:t>n</m:t>
+                  </m:r>
+                </m:num>
+                <m:den>
+                  <m:r>
+                    <w:rPr>
+                      <w:rFonts w:ascii="Cambria Math" w:eastAsiaTheme="minorEastAsia" w:hAnsi="Cambria Math"/>
+                    </w:rPr>
+                    <m:t>c-1</m:t>
+                  </m:r>
+                </m:den>
+              </m:f>
+            </m:sup>
+          </m:sSup>
+        </m:oMath>
+      </m:oMathPara>
+    </w:p>
+    <w:p>
+      <w:pPr>
+        <w:rPr>
+          <w:rFonts w:eastAsiaTheme="minorEastAsia"/>
+        </w:rPr>
+      </w:pPr>
+      <m:oMathPara>
+        <m:oMath>
+          <m:r>
+            <w:rPr>
+              <w:rFonts w:ascii="Cambria Math" w:eastAsiaTheme="minorEastAsia" w:hAnsi="Cambria Math"/>
+            </w:rPr>
+            <m:t>f</m:t>
+          </m:r>
+          <m:d>
+            <m:dPr>
+              <m:ctrlPr>
+                <w:rPr>
+                  <w:rFonts w:ascii="Cambria Math" w:eastAsiaTheme="minorEastAsia" w:hAnsi="Cambria Math"/>
+                  <w:i/>
+                </w:rPr>
+              </m:ctrlPr>
+            </m:dPr>
+            <m:e>
+              <m:r>
+                <w:rPr>
+                  <w:rFonts w:ascii="Cambria Math" w:eastAsiaTheme="minorEastAsia" w:hAnsi="Cambria Math"/>
+                </w:rPr>
+                <m:t xml:space="preserve">n, c, </m:t>
+              </m:r>
+              <m:sSub>
+                <m:sSubPr>
+                  <m:ctrlPr>
+                    <w:rPr>
+                      <w:rFonts w:ascii="Cambria Math" w:eastAsiaTheme="minorEastAsia" w:hAnsi="Cambria Math"/>
+                      <w:i/>
+                    </w:rPr>
+                  </m:ctrlPr>
+                </m:sSubPr>
+                <m:e>
+                  <m:r>
+                    <w:rPr>
+                      <w:rFonts w:ascii="Cambria Math" w:eastAsiaTheme="minorEastAsia" w:hAnsi="Cambria Math"/>
+                    </w:rPr>
+                    <m:t>f</m:t>
+                  </m:r>
+                </m:e>
+                <m:sub>
+                  <m:r>
+                    <w:rPr>
+                      <w:rFonts w:ascii="Cambria Math" w:eastAsiaTheme="minorEastAsia" w:hAnsi="Cambria Math"/>
+                    </w:rPr>
+                    <m:t>1</m:t>
+                  </m:r>
+                </m:sub>
+              </m:sSub>
+              <m:r>
+                <w:rPr>
+                  <w:rFonts w:ascii="Cambria Math" w:eastAsiaTheme="minorEastAsia" w:hAnsi="Cambria Math"/>
+                </w:rPr>
+                <m:t xml:space="preserve">, </m:t>
+              </m:r>
+              <m:sSub>
+                <m:sSubPr>
+                  <m:ctrlPr>
+                    <w:rPr>
+                      <w:rFonts w:ascii="Cambria Math" w:eastAsiaTheme="minorEastAsia" w:hAnsi="Cambria Math"/>
+                      <w:i/>
+                    </w:rPr>
+                  </m:ctrlPr>
+                </m:sSubPr>
+                <m:e>
+                  <m:r>
+                    <w:rPr>
+                      <w:rFonts w:ascii="Cambria Math" w:eastAsiaTheme="minorEastAsia" w:hAnsi="Cambria Math"/>
+                    </w:rPr>
+                    <m:t>f</m:t>
+                  </m:r>
+                </m:e>
+                <m:sub>
+                  <m:r>
+                    <w:rPr>
+                      <w:rFonts w:ascii="Cambria Math" w:eastAsiaTheme="minorEastAsia" w:hAnsi="Cambria Math"/>
+                    </w:rPr>
+                    <m:t>2</m:t>
+                  </m:r>
+                </m:sub>
+              </m:sSub>
+            </m:e>
+          </m:d>
+          <m:r>
+            <w:rPr>
+              <w:rFonts w:ascii="Cambria Math" w:eastAsiaTheme="minorEastAsia" w:hAnsi="Cambria Math"/>
+            </w:rPr>
+            <m:t>=</m:t>
+          </m:r>
+          <m:sSub>
+            <m:sSubPr>
+              <m:ctrlPr>
+                <w:rPr>
+                  <w:rFonts w:ascii="Cambria Math" w:eastAsiaTheme="minorEastAsia" w:hAnsi="Cambria Math"/>
+                  <w:i/>
+                </w:rPr>
+              </m:ctrlPr>
+            </m:sSubPr>
+            <m:e>
+              <m:r>
+                <w:rPr>
+                  <w:rFonts w:ascii="Cambria Math" w:eastAsiaTheme="minorEastAsia" w:hAnsi="Cambria Math"/>
+                </w:rPr>
+                <m:t>f</m:t>
+              </m:r>
+            </m:e>
+            <m:sub>
+              <m:r>
+                <w:rPr>
+                  <w:rFonts w:ascii="Cambria Math" w:eastAsiaTheme="minorEastAsia" w:hAnsi="Cambria Math"/>
+                </w:rPr>
+                <m:t>1</m:t>
+              </m:r>
+            </m:sub>
+          </m:sSub>
+          <m:r>
+            <w:rPr>
+              <w:rFonts w:ascii="Cambria Math" w:eastAsiaTheme="minorEastAsia" w:hAnsi="Cambria Math"/>
+            </w:rPr>
+            <m:t>∙</m:t>
+          </m:r>
+          <m:sSup>
+            <m:sSupPr>
+              <m:ctrlPr>
+                <w:rPr>
+                  <w:rFonts w:ascii="Cambria Math" w:eastAsiaTheme="minorEastAsia" w:hAnsi="Cambria Math"/>
+                  <w:i/>
+                </w:rPr>
+              </m:ctrlPr>
+            </m:sSupPr>
+            <m:e>
+              <m:d>
+                <m:dPr>
+                  <m:ctrlPr>
+                    <w:rPr>
+                      <w:rFonts w:ascii="Cambria Math" w:eastAsiaTheme="minorEastAsia" w:hAnsi="Cambria Math"/>
+                      <w:i/>
+                    </w:rPr>
+                  </m:ctrlPr>
+                </m:dPr>
+                <m:e>
+                  <m:f>
+                    <m:fPr>
+                      <m:ctrlPr>
+                        <w:rPr>
+                          <w:rFonts w:ascii="Cambria Math" w:eastAsiaTheme="minorEastAsia" w:hAnsi="Cambria Math"/>
+                          <w:i/>
+                        </w:rPr>
+                      </m:ctrlPr>
+                    </m:fPr>
+                    <m:num>
+                      <m:sSub>
+                        <m:sSubPr>
+                          <m:ctrlPr>
+                            <w:rPr>
+                              <w:rFonts w:ascii="Cambria Math" w:eastAsiaTheme="minorEastAsia" w:hAnsi="Cambria Math"/>
+                              <w:i/>
+                            </w:rPr>
+                          </m:ctrlPr>
+                        </m:sSubPr>
+                        <m:e>
+                          <m:r>
+                            <w:rPr>
+                              <w:rFonts w:ascii="Cambria Math" w:eastAsiaTheme="minorEastAsia" w:hAnsi="Cambria Math"/>
+                            </w:rPr>
+                            <m:t>f</m:t>
+                          </m:r>
+                        </m:e>
+                        <m:sub>
+                          <m:r>
+                            <w:rPr>
+                              <w:rFonts w:ascii="Cambria Math" w:eastAsiaTheme="minorEastAsia" w:hAnsi="Cambria Math"/>
+                            </w:rPr>
+                            <m:t>2</m:t>
+                          </m:r>
+                        </m:sub>
+                      </m:sSub>
+                    </m:num>
+                    <m:den>
+                      <m:sSub>
+                        <m:sSubPr>
+                          <m:ctrlPr>
+                            <w:rPr>
+                              <w:rFonts w:ascii="Cambria Math" w:eastAsiaTheme="minorEastAsia" w:hAnsi="Cambria Math"/>
+                              <w:i/>
+                            </w:rPr>
+                          </m:ctrlPr>
+                        </m:sSubPr>
+                        <m:e>
+                          <m:r>
+                            <w:rPr>
+                              <w:rFonts w:ascii="Cambria Math" w:eastAsiaTheme="minorEastAsia" w:hAnsi="Cambria Math"/>
+                            </w:rPr>
+                            <m:t>f</m:t>
+                          </m:r>
+                        </m:e>
+                        <m:sub>
+                          <m:r>
+                            <w:rPr>
+                              <w:rFonts w:ascii="Cambria Math" w:eastAsiaTheme="minorEastAsia" w:hAnsi="Cambria Math"/>
+                            </w:rPr>
+                            <m:t>1</m:t>
+                          </m:r>
+                        </m:sub>
+                      </m:sSub>
+                    </m:den>
+                  </m:f>
+                </m:e>
+              </m:d>
+            </m:e>
+            <m:sup>
+              <m:f>
+                <m:fPr>
+                  <m:ctrlPr>
+                    <w:rPr>
+                      <w:rFonts w:ascii="Cambria Math" w:eastAsiaTheme="minorEastAsia" w:hAnsi="Cambria Math"/>
+                      <w:i/>
+                    </w:rPr>
+                  </m:ctrlPr>
+                </m:fPr>
+                <m:num>
+                  <m:r>
+                    <w:rPr>
+                      <w:rFonts w:ascii="Cambria Math" w:eastAsiaTheme="minorEastAsia" w:hAnsi="Cambria Math"/>
+                    </w:rPr>
+                    <m:t>n</m:t>
+                  </m:r>
+                </m:num>
+                <m:den>
+                  <m:r>
+                    <w:rPr>
+                      <w:rFonts w:ascii="Cambria Math" w:eastAsiaTheme="minorEastAsia" w:hAnsi="Cambria Math"/>
+                    </w:rPr>
+                    <m:t>c-1</m:t>
+                  </m:r>
+                </m:den>
+              </m:f>
+            </m:sup>
+          </m:sSup>
+        </m:oMath>
+      </m:oMathPara>
+    </w:p>
+    <w:p>
+      <w:pPr>
+        <w:rPr>
+          <w:rFonts w:eastAsiaTheme="minorEastAsia"/>
+        </w:rPr>
+      </w:pPr>
+      <w:r>
+        <w:rPr>
+          <w:rFonts w:eastAsiaTheme="minorEastAsia"/>
+        </w:rPr>
+        <w:t>Ez a függvény a megfelelő paramétereket behelyettesítve megadja nekünk, hogy milyen helyeken kell mérnünk a logaritmikus skála eléréséhez.</w:t>
+      </w:r>
+    </w:p>
+    <w:p>
+      <w:pPr>
+        <w:pStyle w:val="Kiemel"/>
+      </w:pPr>
+      <w:r>
+        <w:drawing>
+          <wp:anchor distT="0" distB="0" distL="114300" distR="114300" simplePos="0" relativeHeight="251660288" behindDoc="0" locked="0" layoutInCell="1" allowOverlap="1" wp14:anchorId="26CE55C1" wp14:editId="1A21DD1B">
+            <wp:simplePos x="0" y="0"/>
+            <wp:positionH relativeFrom="column">
+              <wp:posOffset>6985</wp:posOffset>
+            </wp:positionH>
+            <wp:positionV relativeFrom="paragraph">
+              <wp:posOffset>282611</wp:posOffset>
+            </wp:positionV>
+            <wp:extent cx="3372532" cy="2598420"/>
+            <wp:effectExtent l="0" t="0" r="0" b="0"/>
+            <wp:wrapSquare wrapText="bothSides"/>
+            <wp:docPr id="1374424818" name="Kép 1" descr="A képen szöveg, sor, Diagram, diagram látható&#10;&#10;Automatikusan generált leírás"/>
+            <wp:cNvGraphicFramePr>
+              <a:graphicFrameLocks xmlns:a="http://schemas.openxmlformats.org/drawingml/2006/main" noChangeAspect="1"/>
+            </wp:cNvGraphicFramePr>
+            <a:graphic xmlns:a="http://schemas.openxmlformats.org/drawingml/2006/main">
+              <a:graphicData uri="http://schemas.openxmlformats.org/drawingml/2006/picture">
+                <pic:pic xmlns:pic="http://schemas.openxmlformats.org/drawingml/2006/picture">
+                  <pic:nvPicPr>
+                    <pic:cNvPr id="1374424818" name="Kép 1" descr="A képen szöveg, sor, Diagram, diagram látható&#10;&#10;Automatikusan generált leírás"/>
+                    <pic:cNvPicPr/>
+                  </pic:nvPicPr>
+                  <pic:blipFill>
+                    <a:blip r:embed="rId8">
+                      <a:extLst>
+                        <a:ext uri="{28A0092B-C50C-407E-A947-70E740481C1C}">
+                          <a14:useLocalDpi xmlns:a14="http://schemas.microsoft.com/office/drawing/2010/main" val="0"/>
+                        </a:ext>
+                      </a:extLst>
+                    </a:blip>
+                    <a:stretch>
+                      <a:fillRect/>
+                    </a:stretch>
+                  </pic:blipFill>
+                  <pic:spPr>
+                    <a:xfrm>
+                      <a:off x="0" y="0"/>
+                      <a:ext cx="3372532" cy="2598420"/>
+                    </a:xfrm>
+                    <a:prstGeom prst="rect">
+                      <a:avLst/>
+                    </a:prstGeom>
+                  </pic:spPr>
+                </pic:pic>
+              </a:graphicData>
+            </a:graphic>
+          </wp:anchor>
+        </w:drawing>
+      </w:r>
+      <w:r>
+        <w:t>Ellenőrzés</w:t>
+      </w:r>
+    </w:p>
+    <w:p>
+      <w:pPr>
+        <w:rPr>
+          <w:rFonts w:eastAsiaTheme="minorEastAsia"/>
+        </w:rPr>
+      </w:pPr>
+      <m:oMathPara>
+        <m:oMath>
+          <m:sSub>
+            <m:sSubPr>
+              <m:ctrlPr>
+                <w:rPr>
+                  <w:rFonts w:ascii="Cambria Math" w:hAnsi="Cambria Math"/>
+                  <w:i/>
+                </w:rPr>
+              </m:ctrlPr>
+            </m:sSubPr>
+            <m:e>
+              <m:r>
+                <w:rPr>
+                  <w:rFonts w:ascii="Cambria Math" w:hAnsi="Cambria Math"/>
+                </w:rPr>
+                <m:t>f</m:t>
+              </m:r>
+            </m:e>
+            <m:sub>
+              <m:r>
+                <w:rPr>
+                  <w:rFonts w:ascii="Cambria Math" w:hAnsi="Cambria Math"/>
+                </w:rPr>
+                <m:t>1</m:t>
+              </m:r>
+            </m:sub>
+          </m:sSub>
+          <m:r>
+            <w:rPr>
+              <w:rFonts w:ascii="Cambria Math" w:hAnsi="Cambria Math"/>
+            </w:rPr>
+            <m:t>=200</m:t>
+          </m:r>
+        </m:oMath>
+      </m:oMathPara>
+    </w:p>
+    <w:p>
+      <w:pPr>
+        <w:rPr>
+          <w:rFonts w:eastAsiaTheme="minorEastAsia"/>
+        </w:rPr>
+      </w:pPr>
+      <m:oMathPara>
+        <m:oMath>
+          <m:sSub>
+            <m:sSubPr>
+              <m:ctrlPr>
+                <w:rPr>
+                  <w:rFonts w:ascii="Cambria Math" w:eastAsiaTheme="minorEastAsia" w:hAnsi="Cambria Math"/>
+                  <w:i/>
+                </w:rPr>
+              </m:ctrlPr>
+            </m:sSubPr>
+            <m:e>
+              <m:r>
+                <w:rPr>
+                  <w:rFonts w:ascii="Cambria Math" w:eastAsiaTheme="minorEastAsia" w:hAnsi="Cambria Math"/>
+                </w:rPr>
+                <m:t>f</m:t>
+              </m:r>
+            </m:e>
+            <m:sub>
+              <m:r>
+                <w:rPr>
+                  <w:rFonts w:ascii="Cambria Math" w:eastAsiaTheme="minorEastAsia" w:hAnsi="Cambria Math"/>
+                </w:rPr>
+                <m:t>2</m:t>
+              </m:r>
+            </m:sub>
+          </m:sSub>
+          <m:r>
+            <w:rPr>
+              <w:rFonts w:ascii="Cambria Math" w:eastAsiaTheme="minorEastAsia" w:hAnsi="Cambria Math"/>
+            </w:rPr>
+            <m:t>=3000</m:t>
+          </m:r>
+        </m:oMath>
+      </m:oMathPara>
+    </w:p>
+    <w:p>
+      <w:pPr>
+        <w:rPr>
+          <w:rFonts w:eastAsiaTheme="minorEastAsia"/>
+        </w:rPr>
+      </w:pPr>
+      <m:oMathPara>
+        <m:oMath>
+          <m:r>
+            <w:rPr>
+              <w:rFonts w:ascii="Cambria Math" w:eastAsiaTheme="minorEastAsia" w:hAnsi="Cambria Math"/>
+            </w:rPr>
+            <m:t>n=10</m:t>
+          </m:r>
+        </m:oMath>
+      </m:oMathPara>
+    </w:p>
+    <w:p>
+      <w:pPr>
         <w:pStyle w:val="Feladatcm"/>
       </w:pPr>
       <w:r>
@@ -445,25 +2199,7 @@
     </w:p>
     <w:p>
       <w:r>
-        <w:t>Az integr</w:t>
-      </w:r>
-      <w:r>
-        <w:t>áló</w:t>
-      </w:r>
-      <w:r>
-        <w:t xml:space="preserve"> kör esetén sz</w:t>
-      </w:r>
-      <w:r>
-        <w:t>á</w:t>
-      </w:r>
-      <w:r>
-        <w:t>m</w:t>
-      </w:r>
-      <w:r>
-        <w:t>í</w:t>
-      </w:r>
-      <w:r>
-        <w:t xml:space="preserve">tsa ki </w:t>
+        <w:t xml:space="preserve">Az integráló kör esetén számítsa ki </w:t>
       </w:r>
       <m:oMath>
         <m:sSub>
@@ -531,40 +2267,7 @@
         </m:f>
       </m:oMath>
       <w:r>
-        <w:t>), és ebb</w:t>
-      </w:r>
-      <w:r>
-        <w:t>ől</w:t>
-      </w:r>
-      <w:r>
-        <w:t xml:space="preserve"> azokat a frekvenci</w:t>
-      </w:r>
-      <w:r>
-        <w:t>á</w:t>
-      </w:r>
-      <w:r>
-        <w:t>kat,</w:t>
-      </w:r>
-      <w:r>
-        <w:t xml:space="preserve"> </w:t>
-      </w:r>
-      <w:r>
-        <w:t xml:space="preserve">amelyeknél az </w:t>
-      </w:r>
-      <w:r>
-        <w:t>á</w:t>
-      </w:r>
-      <w:r>
-        <w:t>tviteli függvény mérését fogja végezni! Legyen a mért frekvenciatartom</w:t>
-      </w:r>
-      <w:r>
-        <w:t>á</w:t>
-      </w:r>
-      <w:r>
-        <w:t>ny</w:t>
-      </w:r>
-      <w:r>
-        <w:t xml:space="preserve"> </w:t>
+        <w:t xml:space="preserve">), és ebből azokat a frekvenciákat, amelyeknél az átviteli függvény mérését fogja végezni! Legyen a mért frekvenciatartomány </w:t>
       </w:r>
       <m:oMath>
         <m:r>
@@ -633,25 +2336,7 @@
         </m:sSub>
       </m:oMath>
       <w:r>
-        <w:t>, és a frekvenci</w:t>
-      </w:r>
-      <w:r>
-        <w:t>á</w:t>
-      </w:r>
-      <w:r>
-        <w:t xml:space="preserve">kat </w:t>
-      </w:r>
-      <w:r>
-        <w:t>ú</w:t>
-      </w:r>
-      <w:r>
-        <w:t>gy v</w:t>
-      </w:r>
-      <w:r>
-        <w:t>á</w:t>
-      </w:r>
-      <w:r>
-        <w:t xml:space="preserve">lassza meg, hogy a </w:t>
+        <w:t xml:space="preserve">, és a frekvenciákat úgy válassza meg, hogy a </w:t>
       </w:r>
       <m:oMath>
         <m:func>
@@ -685,73 +2370,7 @@
         </m:func>
       </m:oMath>
       <w:r>
-        <w:t xml:space="preserve"> </w:t>
-      </w:r>
-      <w:r>
-        <w:t>á</w:t>
-      </w:r>
-      <w:r>
-        <w:t>br</w:t>
-      </w:r>
-      <w:r>
-        <w:t>á</w:t>
-      </w:r>
-      <w:r>
-        <w:t>zol</w:t>
-      </w:r>
-      <w:r>
-        <w:t>á</w:t>
-      </w:r>
-      <w:r>
-        <w:t>sn</w:t>
-      </w:r>
-      <w:r>
-        <w:t>á</w:t>
-      </w:r>
-      <w:r>
-        <w:t>l a mérési pontok</w:t>
-      </w:r>
-      <w:r>
-        <w:t xml:space="preserve"> </w:t>
-      </w:r>
-      <w:r>
-        <w:t>egyen</w:t>
-      </w:r>
-      <w:r>
-        <w:t>lő</w:t>
-      </w:r>
-      <w:r>
-        <w:t xml:space="preserve"> t</w:t>
-      </w:r>
-      <w:r>
-        <w:t>á</w:t>
-      </w:r>
-      <w:r>
-        <w:t>vols</w:t>
-      </w:r>
-      <w:r>
-        <w:t>á</w:t>
-      </w:r>
-      <w:r>
-        <w:t>gra essenek. Nagys</w:t>
-      </w:r>
-      <w:r>
-        <w:t>á</w:t>
-      </w:r>
-      <w:r>
-        <w:t>grendenként (dek</w:t>
-      </w:r>
-      <w:r>
-        <w:t>á</w:t>
-      </w:r>
-      <w:r>
-        <w:t>donként) legal</w:t>
-      </w:r>
-      <w:r>
-        <w:t>á</w:t>
-      </w:r>
-      <w:r>
-        <w:t xml:space="preserve">bb </w:t>
+        <w:t xml:space="preserve"> ábrázolásnál a mérési pontok egyenlő távolságra essenek. Nagyságrendenként (dekádonként) legalább </w:t>
       </w:r>
       <m:oMath>
         <m:r>
@@ -762,19 +2381,7 @@
         </m:r>
       </m:oMath>
       <w:r>
-        <w:t xml:space="preserve"> pontban mérjen</w:t>
-      </w:r>
-      <w:r>
-        <w:t xml:space="preserve"> </w:t>
-      </w:r>
-      <w:r>
-        <w:t>(</w:t>
-      </w:r>
-      <w:r>
-        <w:t>lá</w:t>
-      </w:r>
-      <w:r>
-        <w:t xml:space="preserve">sd az 1. feladatot)! </w:t>
+        <w:t xml:space="preserve"> pontban mérjen (lásd az 1. feladatot)! </w:t>
       </w:r>
       <m:oMath>
         <m:r>
@@ -836,6 +2443,9 @@
         <w:jc w:val="center"/>
       </w:pPr>
       <w:r>
+        <w:rPr>
+          <w:noProof/>
+        </w:rPr>
         <w:drawing>
           <wp:inline distT="0" distB="0" distL="0" distR="0" wp14:anchorId="3FCC748D" wp14:editId="57B7D44F">
             <wp:extent cx="4137660" cy="2395828"/>
@@ -852,7 +2462,7 @@
                     <pic:cNvPicPr/>
                   </pic:nvPicPr>
                   <pic:blipFill>
-                    <a:blip r:embed="rId8"/>
+                    <a:blip r:embed="rId9"/>
                     <a:stretch>
                       <a:fillRect/>
                     </a:stretch>
@@ -884,28 +2494,7 @@
     </w:p>
     <w:p>
       <w:r>
-        <w:t>Á</w:t>
-      </w:r>
-      <w:r>
-        <w:t>ll</w:t>
-      </w:r>
-      <w:r>
-        <w:t>í</w:t>
-      </w:r>
-      <w:r>
-        <w:t>tsa össze az integr</w:t>
-      </w:r>
-      <w:r>
-        <w:t>áló</w:t>
-      </w:r>
-      <w:r>
-        <w:t xml:space="preserve"> kört és szinuszos bemen</w:t>
-      </w:r>
-      <w:r>
-        <w:t>ő</w:t>
-      </w:r>
-      <w:r>
-        <w:t xml:space="preserve"> jelnél végezze el az </w:t>
+        <w:t xml:space="preserve">Állítsa össze az integráló kört és szinuszos bemenő jelnél végezze el az </w:t>
       </w:r>
       <m:oMath>
         <m:r>
@@ -927,40 +2516,7 @@
         </m:r>
       </m:oMath>
       <w:r>
-        <w:t xml:space="preserve"> </w:t>
-      </w:r>
-      <w:r>
-        <w:t>mennyiségek meghat</w:t>
-      </w:r>
-      <w:r>
-        <w:t>á</w:t>
-      </w:r>
-      <w:r>
-        <w:t>roz</w:t>
-      </w:r>
-      <w:r>
-        <w:t>á</w:t>
-      </w:r>
-      <w:r>
-        <w:t>s</w:t>
-      </w:r>
-      <w:r>
-        <w:t>á</w:t>
-      </w:r>
-      <w:r>
-        <w:t>hoz szükséges méréseket! Sz</w:t>
-      </w:r>
-      <w:r>
-        <w:t>á</w:t>
-      </w:r>
-      <w:r>
-        <w:t>m</w:t>
-      </w:r>
-      <w:r>
-        <w:t>í</w:t>
-      </w:r>
-      <w:r>
-        <w:t xml:space="preserve">tsa ki az </w:t>
+        <w:t xml:space="preserve"> mennyiségek meghatározásához szükséges méréseket! Számítsa ki az </w:t>
       </w:r>
       <m:oMath>
         <m:r>
@@ -982,61 +2538,7 @@
         </m:r>
       </m:oMath>
       <w:r>
-        <w:t>-ben! A</w:t>
-      </w:r>
-      <w:r>
-        <w:t xml:space="preserve"> </w:t>
-      </w:r>
-      <w:r>
-        <w:t>mérési eredményeket és az azokb</w:t>
-      </w:r>
-      <w:r>
-        <w:t>ól</w:t>
-      </w:r>
-      <w:r>
-        <w:t xml:space="preserve"> sz</w:t>
-      </w:r>
-      <w:r>
-        <w:t>á</w:t>
-      </w:r>
-      <w:r>
-        <w:t>m</w:t>
-      </w:r>
-      <w:r>
-        <w:t>í</w:t>
-      </w:r>
-      <w:r>
-        <w:t>tott értékeket t</w:t>
-      </w:r>
-      <w:r>
-        <w:t>á</w:t>
-      </w:r>
-      <w:r>
-        <w:t>bl</w:t>
-      </w:r>
-      <w:r>
-        <w:t>á</w:t>
-      </w:r>
-      <w:r>
-        <w:t>zatban rögz</w:t>
-      </w:r>
-      <w:r>
-        <w:t>í</w:t>
-      </w:r>
-      <w:r>
-        <w:t xml:space="preserve">tse. </w:t>
-      </w:r>
-      <w:r>
-        <w:t>Á</w:t>
-      </w:r>
-      <w:r>
-        <w:t>br</w:t>
-      </w:r>
-      <w:r>
-        <w:t>á</w:t>
-      </w:r>
-      <w:r>
-        <w:t xml:space="preserve">zolja a </w:t>
+        <w:t xml:space="preserve">-ben! A mérési eredményeket és az azokból számított értékeket táblázatban rögzítse. Ábrázolja a </w:t>
       </w:r>
       <m:oMath>
         <m:r>
@@ -1047,39 +2549,7 @@
         </m:r>
       </m:oMath>
       <w:r>
-        <w:t>-</w:t>
-      </w:r>
-      <w:proofErr w:type="spellStart"/>
-      <w:r>
-        <w:t>ben</w:t>
-      </w:r>
-      <w:proofErr w:type="spellEnd"/>
-      <w:r>
-        <w:t xml:space="preserve"> sz</w:t>
-      </w:r>
-      <w:r>
-        <w:t>á</w:t>
-      </w:r>
-      <w:r>
-        <w:t>m</w:t>
-      </w:r>
-      <w:r>
-        <w:t>í</w:t>
-      </w:r>
-      <w:r>
-        <w:t xml:space="preserve">tott </w:t>
-      </w:r>
-      <w:r>
-        <w:t>á</w:t>
-      </w:r>
-      <w:r>
-        <w:t>tviteli függvényt, valamint a f</w:t>
-      </w:r>
-      <w:r>
-        <w:t>á</w:t>
-      </w:r>
-      <w:r>
-        <w:t xml:space="preserve">ziseltérés értékét </w:t>
+        <w:t xml:space="preserve">-ben számított átviteli függvényt, valamint a fáziseltérés értékét </w:t>
       </w:r>
       <m:oMath>
         <m:func>
@@ -1124,10 +2594,7 @@
         </m:r>
       </m:oMath>
       <w:r>
-        <w:t xml:space="preserve"> </w:t>
-      </w:r>
-      <w:r>
-        <w:t xml:space="preserve">grafikonra rajzolja be a </w:t>
+        <w:t xml:space="preserve"> grafikonra rajzolja be a </w:t>
       </w:r>
       <m:oMath>
         <m:r>
@@ -1152,13 +2619,7 @@
     </w:p>
     <w:p>
       <w:r>
-        <w:t>Méréssel hat</w:t>
-      </w:r>
-      <w:r>
-        <w:t>á</w:t>
-      </w:r>
-      <w:r>
-        <w:t xml:space="preserve">rozza meg a </w:t>
+        <w:t xml:space="preserve">Méréssel határozza meg a </w:t>
       </w:r>
       <m:oMath>
         <m:r>
@@ -1169,25 +2630,7 @@
         </m:r>
       </m:oMath>
       <w:r>
-        <w:t>-nek megfele</w:t>
-      </w:r>
-      <w:r>
-        <w:t>lő</w:t>
-      </w:r>
-      <w:r>
-        <w:t xml:space="preserve"> frekvenci</w:t>
-      </w:r>
-      <w:r>
-        <w:t>á</w:t>
-      </w:r>
-      <w:r>
-        <w:t>t és hasonl</w:t>
-      </w:r>
-      <w:r>
-        <w:t>í</w:t>
-      </w:r>
-      <w:r>
-        <w:t xml:space="preserve">tsa össze az </w:t>
+        <w:t xml:space="preserve">-nek megfelelő frekvenciát és hasonlítsa össze az </w:t>
       </w:r>
       <m:oMath>
         <m:r>
@@ -1209,31 +2652,7 @@
         </m:r>
       </m:oMath>
       <w:r>
-        <w:t xml:space="preserve"> értéke</w:t>
-      </w:r>
-      <w:r>
-        <w:t xml:space="preserve"> </w:t>
-      </w:r>
-      <w:r>
-        <w:t>alapj</w:t>
-      </w:r>
-      <w:r>
-        <w:t>á</w:t>
-      </w:r>
-      <w:r>
-        <w:t>n kisz</w:t>
-      </w:r>
-      <w:r>
-        <w:t>á</w:t>
-      </w:r>
-      <w:r>
-        <w:t>m</w:t>
-      </w:r>
-      <w:r>
-        <w:t>í</w:t>
-      </w:r>
-      <w:r>
-        <w:t>tott értékkel!</w:t>
+        <w:t xml:space="preserve"> értéke alapján kiszámított értékkel!</w:t>
       </w:r>
     </w:p>
     <w:p>
@@ -1255,43 +2674,7 @@
       </w:r>
       <w:proofErr w:type="spellEnd"/>
       <w:r>
-        <w:t xml:space="preserve"> az </w:t>
-      </w:r>
-      <w:r>
-        <w:t>á</w:t>
-      </w:r>
-      <w:r>
-        <w:t>ramkör bemenetére és a kimeneti jel oszcilloszk</w:t>
-      </w:r>
-      <w:r>
-        <w:t>ó</w:t>
-      </w:r>
-      <w:r>
-        <w:t>pos vizsg</w:t>
-      </w:r>
-      <w:r>
-        <w:t>á</w:t>
-      </w:r>
-      <w:r>
-        <w:t>lat</w:t>
-      </w:r>
-      <w:r>
-        <w:t>á</w:t>
-      </w:r>
-      <w:r>
-        <w:t>val</w:t>
-      </w:r>
-      <w:r>
-        <w:t xml:space="preserve"> </w:t>
-      </w:r>
-      <w:r>
-        <w:t>hat</w:t>
-      </w:r>
-      <w:r>
-        <w:t>á</w:t>
-      </w:r>
-      <w:r>
-        <w:t xml:space="preserve">rozza meg </w:t>
+        <w:t xml:space="preserve"> az áramkör bemenetére és a kimeneti jel oszcilloszkópos vizsgálatával határozza meg </w:t>
       </w:r>
       <m:oMath>
         <m:r>
@@ -1302,15 +2685,7 @@
         </m:r>
       </m:oMath>
       <w:r>
-        <w:t xml:space="preserve"> értékét, majd ebb</w:t>
-      </w:r>
-      <w:proofErr w:type="spellStart"/>
-      <w:r>
-        <w:t>ől</w:t>
-      </w:r>
-      <w:proofErr w:type="spellEnd"/>
-      <w:r>
-        <w:t xml:space="preserve"> </w:t>
+        <w:t xml:space="preserve"> értékét, majd ebből </w:t>
       </w:r>
       <m:oMath>
         <m:sSub>
@@ -1355,28 +2730,7 @@
     </w:p>
     <w:p>
       <w:r>
-        <w:t>Á</w:t>
-      </w:r>
-      <w:r>
-        <w:t>ll</w:t>
-      </w:r>
-      <w:r>
-        <w:t>í</w:t>
-      </w:r>
-      <w:r>
-        <w:t>tsa e</w:t>
-      </w:r>
-      <w:r>
-        <w:t>lő</w:t>
-      </w:r>
-      <w:r>
-        <w:t xml:space="preserve"> és vizsg</w:t>
-      </w:r>
-      <w:r>
-        <w:t>á</w:t>
-      </w:r>
-      <w:r>
-        <w:t xml:space="preserve">lja meg, valamint rajzolja le a </w:t>
+        <w:t xml:space="preserve">Állítsa elő és vizsgálja meg, valamint rajzolja le a </w:t>
       </w:r>
       <w:proofErr w:type="spellStart"/>
       <w:r>
@@ -1384,85 +2738,7 @@
       </w:r>
       <w:proofErr w:type="spellEnd"/>
       <w:r>
-        <w:t xml:space="preserve">-jegyzet 3. </w:t>
-      </w:r>
-      <w:r>
-        <w:t>á</w:t>
-      </w:r>
-      <w:r>
-        <w:t>br</w:t>
-      </w:r>
-      <w:r>
-        <w:t>á</w:t>
-      </w:r>
-      <w:r>
-        <w:t>j</w:t>
-      </w:r>
-      <w:r>
-        <w:t>á</w:t>
-      </w:r>
-      <w:r>
-        <w:t>nak megfele</w:t>
-      </w:r>
-      <w:r>
-        <w:t xml:space="preserve">lő </w:t>
-      </w:r>
-      <w:r>
-        <w:t>jelalakokat integr</w:t>
-      </w:r>
-      <w:r>
-        <w:t>álj</w:t>
-      </w:r>
-      <w:r>
-        <w:t xml:space="preserve"> kör esetén! N</w:t>
-      </w:r>
-      <w:r>
-        <w:t>é</w:t>
-      </w:r>
-      <w:r>
-        <w:t>h</w:t>
-      </w:r>
-      <w:r>
-        <w:t>á</w:t>
-      </w:r>
-      <w:r>
-        <w:t>ny mondatban magyar</w:t>
-      </w:r>
-      <w:r>
-        <w:t>á</w:t>
-      </w:r>
-      <w:r>
-        <w:t>zza meg a l</w:t>
-      </w:r>
-      <w:r>
-        <w:t>á</w:t>
-      </w:r>
-      <w:r>
-        <w:t>tottakat! (Figyelem,</w:t>
-      </w:r>
-      <w:r>
-        <w:t xml:space="preserve"> </w:t>
-      </w:r>
-      <w:r>
-        <w:t xml:space="preserve">az </w:t>
-      </w:r>
-      <w:r>
-        <w:t>á</w:t>
-      </w:r>
-      <w:r>
-        <w:t>br</w:t>
-      </w:r>
-      <w:r>
-        <w:t>á</w:t>
-      </w:r>
-      <w:r>
-        <w:t>kon szerep</w:t>
-      </w:r>
-      <w:r>
-        <w:t>lő</w:t>
-      </w:r>
-      <w:r>
-        <w:t xml:space="preserve"> </w:t>
+        <w:t xml:space="preserve">-jegyzet 3. ábrájának megfelelő jelalakokat integrálj kör esetén! Néhány mondatban magyarázza meg a látottakat! (Figyelem, az ábrákon szereplő </w:t>
       </w:r>
       <m:oMath>
         <m:r>
@@ -1480,32 +2756,10 @@
           <w:b/>
           <w:bCs/>
         </w:rPr>
-        <w:t xml:space="preserve"> a körfrekvenci</w:t>
-      </w:r>
-      <w:proofErr w:type="spellStart"/>
-      <w:r>
-        <w:rPr>
-          <w:b/>
-          <w:bCs/>
-        </w:rPr>
-        <w:t>á</w:t>
-      </w:r>
-      <w:r>
-        <w:rPr>
-          <w:b/>
-          <w:bCs/>
-        </w:rPr>
-        <w:t>khoz</w:t>
-      </w:r>
-      <w:proofErr w:type="spellEnd"/>
-      <w:r>
-        <w:t xml:space="preserve"> tartoz</w:t>
-      </w:r>
-      <w:r>
-        <w:t>ó</w:t>
-      </w:r>
-      <w:r>
-        <w:t xml:space="preserve"> érték!)</w:t>
+        <w:t xml:space="preserve"> a körfrekvenciákhoz</w:t>
+      </w:r>
+      <w:r>
+        <w:t xml:space="preserve"> tartozó érték!)</w:t>
       </w:r>
     </w:p>
     <w:p>
@@ -1519,28 +2773,7 @@
     </w:p>
     <w:p>
       <w:r>
-        <w:t>Á</w:t>
-      </w:r>
-      <w:r>
-        <w:t>ll</w:t>
-      </w:r>
-      <w:r>
-        <w:t>í</w:t>
-      </w:r>
-      <w:r>
-        <w:t>tsa össze a differenci</w:t>
-      </w:r>
-      <w:r>
-        <w:t>áló</w:t>
-      </w:r>
-      <w:r>
-        <w:t xml:space="preserve"> kört és szinuszos bemen</w:t>
-      </w:r>
-      <w:r>
-        <w:t>ő</w:t>
-      </w:r>
-      <w:r>
-        <w:t xml:space="preserve"> jelnél végezze el az </w:t>
+        <w:t xml:space="preserve">Állítsa össze a differenciáló kört és szinuszos bemenő jelnél végezze el az </w:t>
       </w:r>
       <m:oMath>
         <m:r>
@@ -1562,70 +2795,7 @@
         </m:r>
       </m:oMath>
       <w:r>
-        <w:t xml:space="preserve"> </w:t>
-      </w:r>
-      <w:r>
-        <w:t>mennyiségek meghat</w:t>
-      </w:r>
-      <w:r>
-        <w:t>á</w:t>
-      </w:r>
-      <w:r>
-        <w:t>roz</w:t>
-      </w:r>
-      <w:r>
-        <w:t>á</w:t>
-      </w:r>
-      <w:r>
-        <w:t>s</w:t>
-      </w:r>
-      <w:r>
-        <w:t>á</w:t>
-      </w:r>
-      <w:r>
-        <w:t>hoz szükséges méréseket! A frekvenciatartom</w:t>
-      </w:r>
-      <w:r>
-        <w:t>á</w:t>
-      </w:r>
-      <w:r>
-        <w:t>ny egyezzen meg</w:t>
-      </w:r>
-      <w:r>
-        <w:t xml:space="preserve"> </w:t>
-      </w:r>
-      <w:r>
-        <w:t>az integr</w:t>
-      </w:r>
-      <w:r>
-        <w:t>áló</w:t>
-      </w:r>
-      <w:r>
-        <w:t xml:space="preserve"> </w:t>
-      </w:r>
-      <w:r>
-        <w:t>á</w:t>
-      </w:r>
-      <w:r>
-        <w:t>ramkör esetén v</w:t>
-      </w:r>
-      <w:r>
-        <w:t>á</w:t>
-      </w:r>
-      <w:r>
-        <w:t>lasztottal. Sz</w:t>
-      </w:r>
-      <w:r>
-        <w:t>á</w:t>
-      </w:r>
-      <w:r>
-        <w:t>m</w:t>
-      </w:r>
-      <w:r>
-        <w:t>í</w:t>
-      </w:r>
-      <w:r>
-        <w:t xml:space="preserve">tsa ki az </w:t>
+        <w:t xml:space="preserve"> mennyiségek meghatározásához szükséges méréseket! A frekvenciatartomány egyezzen meg az integráló áramkör esetén választottal. Számítsa ki az </w:t>
       </w:r>
       <m:oMath>
         <m:r>
@@ -1647,69 +2817,7 @@
         </m:r>
       </m:oMath>
       <w:r>
-        <w:t>-b</w:t>
-      </w:r>
-      <w:proofErr w:type="spellStart"/>
-      <w:r>
-        <w:t>en</w:t>
-      </w:r>
-      <w:proofErr w:type="spellEnd"/>
-      <w:r>
-        <w:t>! A mérési</w:t>
-      </w:r>
-      <w:r>
-        <w:t xml:space="preserve"> </w:t>
-      </w:r>
-      <w:r>
-        <w:t>eredményeket és az azokb</w:t>
-      </w:r>
-      <w:r>
-        <w:t>ól</w:t>
-      </w:r>
-      <w:r>
-        <w:t xml:space="preserve"> sz</w:t>
-      </w:r>
-      <w:r>
-        <w:t>á</w:t>
-      </w:r>
-      <w:r>
-        <w:t>m</w:t>
-      </w:r>
-      <w:r>
-        <w:t>í</w:t>
-      </w:r>
-      <w:r>
-        <w:t>tott értékeket t</w:t>
-      </w:r>
-      <w:r>
-        <w:t>á</w:t>
-      </w:r>
-      <w:r>
-        <w:t>bl</w:t>
-      </w:r>
-      <w:r>
-        <w:t>á</w:t>
-      </w:r>
-      <w:r>
-        <w:t>zatban rögz</w:t>
-      </w:r>
-      <w:r>
-        <w:t>í</w:t>
-      </w:r>
-      <w:r>
-        <w:t xml:space="preserve">tse. </w:t>
-      </w:r>
-      <w:r>
-        <w:t>Á</w:t>
-      </w:r>
-      <w:r>
-        <w:t>br</w:t>
-      </w:r>
-      <w:r>
-        <w:t>á</w:t>
-      </w:r>
-      <w:r>
-        <w:t xml:space="preserve">zolja a </w:t>
+        <w:t xml:space="preserve">-ben! A mérési eredményeket és az azokból számított értékeket táblázatban rögzítse. Ábrázolja a </w:t>
       </w:r>
       <m:oMath>
         <m:r>
@@ -1720,37 +2828,7 @@
         </m:r>
       </m:oMath>
       <w:r>
-        <w:t>-ben</w:t>
-      </w:r>
-      <w:r>
-        <w:t xml:space="preserve"> </w:t>
-      </w:r>
-      <w:r>
-        <w:t>sz</w:t>
-      </w:r>
-      <w:r>
-        <w:t>á</w:t>
-      </w:r>
-      <w:r>
-        <w:t>m</w:t>
-      </w:r>
-      <w:r>
-        <w:t>í</w:t>
-      </w:r>
-      <w:r>
-        <w:t>tott</w:t>
-      </w:r>
-      <w:r>
-        <w:t xml:space="preserve"> á</w:t>
-      </w:r>
-      <w:r>
-        <w:t>tviteli függvényt, valamint a f</w:t>
-      </w:r>
-      <w:r>
-        <w:t>á</w:t>
-      </w:r>
-      <w:r>
-        <w:t xml:space="preserve">ziseltérés értékét </w:t>
+        <w:t xml:space="preserve">-ben számított átviteli függvényt, valamint a fáziseltérés értékét </w:t>
       </w:r>
       <m:oMath>
         <m:func>
@@ -1820,100 +2898,7 @@
     </w:p>
     <w:p>
       <w:r>
-        <w:t>Á</w:t>
-      </w:r>
-      <w:r>
-        <w:t>ll</w:t>
-      </w:r>
-      <w:r>
-        <w:t>í</w:t>
-      </w:r>
-      <w:r>
-        <w:t>tsa e</w:t>
-      </w:r>
-      <w:r>
-        <w:t>lő</w:t>
-      </w:r>
-      <w:r>
-        <w:t xml:space="preserve"> és vizsg</w:t>
-      </w:r>
-      <w:r>
-        <w:t>á</w:t>
-      </w:r>
-      <w:r>
-        <w:t>lja meg, valamint rajzolja le a jegyzet 3.</w:t>
-      </w:r>
-      <w:r>
-        <w:t xml:space="preserve"> á</w:t>
-      </w:r>
-      <w:r>
-        <w:t>br</w:t>
-      </w:r>
-      <w:r>
-        <w:t>á</w:t>
-      </w:r>
-      <w:r>
-        <w:t>j</w:t>
-      </w:r>
-      <w:r>
-        <w:t>á</w:t>
-      </w:r>
-      <w:r>
-        <w:t>nak megfele</w:t>
-      </w:r>
-      <w:r>
-        <w:t>lő</w:t>
-      </w:r>
-      <w:r>
-        <w:t xml:space="preserve"> jelalakokat</w:t>
-      </w:r>
-      <w:r>
-        <w:t xml:space="preserve"> </w:t>
-      </w:r>
-      <w:r>
-        <w:t>differenci</w:t>
-      </w:r>
-      <w:r>
-        <w:t>áló</w:t>
-      </w:r>
-      <w:r>
-        <w:t xml:space="preserve"> kör esetén is! Néh</w:t>
-      </w:r>
-      <w:r>
-        <w:t>á</w:t>
-      </w:r>
-      <w:r>
-        <w:t>ny mondatban magyar</w:t>
-      </w:r>
-      <w:r>
-        <w:t>á</w:t>
-      </w:r>
-      <w:r>
-        <w:t>zza meg a l</w:t>
-      </w:r>
-      <w:r>
-        <w:t>á</w:t>
-      </w:r>
-      <w:r>
-        <w:t>tottakat! (Figyelem, az</w:t>
-      </w:r>
-      <w:r>
-        <w:t xml:space="preserve"> á</w:t>
-      </w:r>
-      <w:r>
-        <w:t>br</w:t>
-      </w:r>
-      <w:r>
-        <w:t>á</w:t>
-      </w:r>
-      <w:r>
-        <w:t>kon szerep</w:t>
-      </w:r>
-      <w:r>
-        <w:t>lő</w:t>
-      </w:r>
-      <w:r>
-        <w:t xml:space="preserve"> </w:t>
+        <w:t xml:space="preserve">Állítsa elő és vizsgálja meg, valamint rajzolja le a jegyzet 3. ábrájának megfelelő jelalakokat differenciáló kör esetén is! Néhány mondatban magyarázza meg a látottakat! (Figyelem, az ábrákon szereplő </w:t>
       </w:r>
       <m:oMath>
         <m:r>
@@ -1931,40 +2916,18 @@
           <w:b/>
           <w:bCs/>
         </w:rPr>
-        <w:t xml:space="preserve"> a körfrekvenci</w:t>
-      </w:r>
-      <w:proofErr w:type="spellStart"/>
-      <w:r>
-        <w:rPr>
-          <w:b/>
-          <w:bCs/>
-        </w:rPr>
-        <w:t>á</w:t>
-      </w:r>
-      <w:r>
-        <w:rPr>
-          <w:b/>
-          <w:bCs/>
-        </w:rPr>
-        <w:t>khoz</w:t>
-      </w:r>
-      <w:proofErr w:type="spellEnd"/>
-      <w:r>
-        <w:t xml:space="preserve"> tartoz</w:t>
-      </w:r>
-      <w:r>
-        <w:t>ó</w:t>
-      </w:r>
-      <w:r>
-        <w:t xml:space="preserve"> érték!)</w:t>
+        <w:t xml:space="preserve"> a körfrekvenciákhoz</w:t>
+      </w:r>
+      <w:r>
+        <w:t xml:space="preserve"> tartozó érték!)</w:t>
       </w:r>
     </w:p>
     <w:sectPr>
-      <w:headerReference w:type="even" r:id="rId9"/>
-      <w:headerReference w:type="default" r:id="rId10"/>
-      <w:footerReference w:type="even" r:id="rId11"/>
-      <w:footerReference w:type="default" r:id="rId12"/>
-      <w:footerReference w:type="first" r:id="rId13"/>
+      <w:headerReference w:type="even" r:id="rId10"/>
+      <w:headerReference w:type="default" r:id="rId11"/>
+      <w:footerReference w:type="even" r:id="rId12"/>
+      <w:footerReference w:type="default" r:id="rId13"/>
+      <w:footerReference w:type="first" r:id="rId14"/>
       <w:pgSz w:w="12240" w:h="15840"/>
       <w:pgMar w:top="1417" w:right="1417" w:bottom="1417" w:left="1417" w:header="720" w:footer="720" w:gutter="0"/>
       <w:cols w:space="720"/>
@@ -2849,6 +3812,92 @@
     </w:lvl>
   </w:abstractNum>
   <w:abstractNum w:abstractNumId="5" w15:restartNumberingAfterBreak="0">
+    <w:nsid w:val="537E5CDF"/>
+    <w:multiLevelType w:val="hybridMultilevel"/>
+    <w:tmpl w:val="2BF22754"/>
+    <w:lvl w:ilvl="0" w:tplc="040E000F">
+      <w:start w:val="1"/>
+      <w:numFmt w:val="decimal"/>
+      <w:lvlText w:val="%1."/>
+      <w:lvlJc w:val="left"/>
+      <w:pPr>
+        <w:ind w:left="1287" w:hanging="360"/>
+      </w:pPr>
+    </w:lvl>
+    <w:lvl w:ilvl="1" w:tplc="040E0019" w:tentative="1">
+      <w:start w:val="1"/>
+      <w:numFmt w:val="lowerLetter"/>
+      <w:lvlText w:val="%2."/>
+      <w:lvlJc w:val="left"/>
+      <w:pPr>
+        <w:ind w:left="2007" w:hanging="360"/>
+      </w:pPr>
+    </w:lvl>
+    <w:lvl w:ilvl="2" w:tplc="040E001B" w:tentative="1">
+      <w:start w:val="1"/>
+      <w:numFmt w:val="lowerRoman"/>
+      <w:lvlText w:val="%3."/>
+      <w:lvlJc w:val="right"/>
+      <w:pPr>
+        <w:ind w:left="2727" w:hanging="180"/>
+      </w:pPr>
+    </w:lvl>
+    <w:lvl w:ilvl="3" w:tplc="040E000F" w:tentative="1">
+      <w:start w:val="1"/>
+      <w:numFmt w:val="decimal"/>
+      <w:lvlText w:val="%4."/>
+      <w:lvlJc w:val="left"/>
+      <w:pPr>
+        <w:ind w:left="3447" w:hanging="360"/>
+      </w:pPr>
+    </w:lvl>
+    <w:lvl w:ilvl="4" w:tplc="040E0019" w:tentative="1">
+      <w:start w:val="1"/>
+      <w:numFmt w:val="lowerLetter"/>
+      <w:lvlText w:val="%5."/>
+      <w:lvlJc w:val="left"/>
+      <w:pPr>
+        <w:ind w:left="4167" w:hanging="360"/>
+      </w:pPr>
+    </w:lvl>
+    <w:lvl w:ilvl="5" w:tplc="040E001B" w:tentative="1">
+      <w:start w:val="1"/>
+      <w:numFmt w:val="lowerRoman"/>
+      <w:lvlText w:val="%6."/>
+      <w:lvlJc w:val="right"/>
+      <w:pPr>
+        <w:ind w:left="4887" w:hanging="180"/>
+      </w:pPr>
+    </w:lvl>
+    <w:lvl w:ilvl="6" w:tplc="040E000F" w:tentative="1">
+      <w:start w:val="1"/>
+      <w:numFmt w:val="decimal"/>
+      <w:lvlText w:val="%7."/>
+      <w:lvlJc w:val="left"/>
+      <w:pPr>
+        <w:ind w:left="5607" w:hanging="360"/>
+      </w:pPr>
+    </w:lvl>
+    <w:lvl w:ilvl="7" w:tplc="040E0019" w:tentative="1">
+      <w:start w:val="1"/>
+      <w:numFmt w:val="lowerLetter"/>
+      <w:lvlText w:val="%8."/>
+      <w:lvlJc w:val="left"/>
+      <w:pPr>
+        <w:ind w:left="6327" w:hanging="360"/>
+      </w:pPr>
+    </w:lvl>
+    <w:lvl w:ilvl="8" w:tplc="040E001B" w:tentative="1">
+      <w:start w:val="1"/>
+      <w:numFmt w:val="lowerRoman"/>
+      <w:lvlText w:val="%9."/>
+      <w:lvlJc w:val="right"/>
+      <w:pPr>
+        <w:ind w:left="7047" w:hanging="180"/>
+      </w:pPr>
+    </w:lvl>
+  </w:abstractNum>
+  <w:abstractNum w:abstractNumId="6" w15:restartNumberingAfterBreak="0">
     <w:nsid w:val="71EF36AF"/>
     <w:multiLevelType w:val="hybridMultilevel"/>
     <w:tmpl w:val="267E05C0"/>
@@ -2936,7 +3985,7 @@
       </w:pPr>
     </w:lvl>
   </w:abstractNum>
-  <w:abstractNum w:abstractNumId="6" w15:restartNumberingAfterBreak="0">
+  <w:abstractNum w:abstractNumId="7" w15:restartNumberingAfterBreak="0">
     <w:nsid w:val="75DB260C"/>
     <w:multiLevelType w:val="hybridMultilevel"/>
     <w:tmpl w:val="77EAAA30"/>
@@ -3025,7 +4074,7 @@
     </w:lvl>
   </w:abstractNum>
   <w:num w:numId="1" w16cid:durableId="2021078656">
-    <w:abstractNumId w:val="6"/>
+    <w:abstractNumId w:val="7"/>
   </w:num>
   <w:num w:numId="2" w16cid:durableId="620192341">
     <w:abstractNumId w:val="1"/>
@@ -3040,10 +4089,13 @@
     <w:abstractNumId w:val="2"/>
   </w:num>
   <w:num w:numId="6" w16cid:durableId="1613513692">
-    <w:abstractNumId w:val="5"/>
+    <w:abstractNumId w:val="6"/>
   </w:num>
   <w:num w:numId="7" w16cid:durableId="1661076499">
     <w:abstractNumId w:val="4"/>
+  </w:num>
+  <w:num w:numId="8" w16cid:durableId="1138382151">
+    <w:abstractNumId w:val="5"/>
   </w:num>
 </w:numbering>
 </file>

</xml_diff>